<commit_message>
Lagt inn ferdig dokumentasjon
</commit_message>
<xml_diff>
--- a/Dokumentasjon/Gruppe 29 Prosjekt Dokument.docx
+++ b/Dokumentasjon/Gruppe 29 Prosjekt Dokument.docx
@@ -2273,7 +2273,6 @@
           <w:sz w:val="36"/>
           <w:szCs w:val="36"/>
         </w:rPr>
-        <w:lastRenderedPageBreak/>
         <w:t>Prosjektmål</w:t>
       </w:r>
     </w:p>
@@ -2607,6 +2606,204 @@
       <w:pPr>
         <w:spacing w:after="0" w:line="240" w:lineRule="auto"/>
         <w:rPr>
+          <w:sz w:val="24"/>
+          <w:szCs w:val="24"/>
+        </w:rPr>
+      </w:pPr>
+    </w:p>
+    <w:p>
+      <w:pPr>
+        <w:spacing w:after="0" w:line="240" w:lineRule="auto"/>
+        <w:rPr>
+          <w:sz w:val="24"/>
+          <w:szCs w:val="24"/>
+        </w:rPr>
+      </w:pPr>
+    </w:p>
+    <w:p>
+      <w:pPr>
+        <w:spacing w:after="0" w:line="240" w:lineRule="auto"/>
+        <w:rPr>
+          <w:sz w:val="24"/>
+          <w:szCs w:val="24"/>
+        </w:rPr>
+      </w:pPr>
+    </w:p>
+    <w:p>
+      <w:pPr>
+        <w:spacing w:after="0" w:line="240" w:lineRule="auto"/>
+        <w:rPr>
+          <w:sz w:val="24"/>
+          <w:szCs w:val="24"/>
+        </w:rPr>
+      </w:pPr>
+    </w:p>
+    <w:p>
+      <w:pPr>
+        <w:spacing w:after="0" w:line="240" w:lineRule="auto"/>
+        <w:rPr>
+          <w:sz w:val="24"/>
+          <w:szCs w:val="24"/>
+        </w:rPr>
+      </w:pPr>
+    </w:p>
+    <w:p>
+      <w:pPr>
+        <w:spacing w:after="0" w:line="240" w:lineRule="auto"/>
+        <w:rPr>
+          <w:sz w:val="24"/>
+          <w:szCs w:val="24"/>
+        </w:rPr>
+      </w:pPr>
+    </w:p>
+    <w:p>
+      <w:pPr>
+        <w:spacing w:after="0" w:line="240" w:lineRule="auto"/>
+        <w:rPr>
+          <w:sz w:val="24"/>
+          <w:szCs w:val="24"/>
+        </w:rPr>
+      </w:pPr>
+    </w:p>
+    <w:p>
+      <w:pPr>
+        <w:spacing w:after="0" w:line="240" w:lineRule="auto"/>
+        <w:rPr>
+          <w:sz w:val="24"/>
+          <w:szCs w:val="24"/>
+        </w:rPr>
+      </w:pPr>
+    </w:p>
+    <w:p>
+      <w:pPr>
+        <w:spacing w:after="0" w:line="240" w:lineRule="auto"/>
+        <w:rPr>
+          <w:sz w:val="24"/>
+          <w:szCs w:val="24"/>
+        </w:rPr>
+      </w:pPr>
+    </w:p>
+    <w:p>
+      <w:pPr>
+        <w:spacing w:after="0" w:line="240" w:lineRule="auto"/>
+        <w:rPr>
+          <w:sz w:val="24"/>
+          <w:szCs w:val="24"/>
+        </w:rPr>
+      </w:pPr>
+    </w:p>
+    <w:p>
+      <w:pPr>
+        <w:spacing w:after="0" w:line="240" w:lineRule="auto"/>
+        <w:rPr>
+          <w:sz w:val="24"/>
+          <w:szCs w:val="24"/>
+        </w:rPr>
+      </w:pPr>
+    </w:p>
+    <w:p>
+      <w:pPr>
+        <w:spacing w:after="0" w:line="240" w:lineRule="auto"/>
+        <w:rPr>
+          <w:sz w:val="24"/>
+          <w:szCs w:val="24"/>
+        </w:rPr>
+      </w:pPr>
+    </w:p>
+    <w:p>
+      <w:pPr>
+        <w:spacing w:after="0" w:line="240" w:lineRule="auto"/>
+        <w:rPr>
+          <w:sz w:val="24"/>
+          <w:szCs w:val="24"/>
+        </w:rPr>
+      </w:pPr>
+    </w:p>
+    <w:p>
+      <w:pPr>
+        <w:spacing w:after="0" w:line="240" w:lineRule="auto"/>
+        <w:rPr>
+          <w:sz w:val="24"/>
+          <w:szCs w:val="24"/>
+        </w:rPr>
+      </w:pPr>
+    </w:p>
+    <w:p>
+      <w:pPr>
+        <w:spacing w:after="0" w:line="240" w:lineRule="auto"/>
+        <w:rPr>
+          <w:sz w:val="24"/>
+          <w:szCs w:val="24"/>
+        </w:rPr>
+      </w:pPr>
+    </w:p>
+    <w:p>
+      <w:pPr>
+        <w:spacing w:after="0" w:line="240" w:lineRule="auto"/>
+        <w:rPr>
+          <w:sz w:val="24"/>
+          <w:szCs w:val="24"/>
+        </w:rPr>
+      </w:pPr>
+    </w:p>
+    <w:p>
+      <w:pPr>
+        <w:spacing w:after="0" w:line="240" w:lineRule="auto"/>
+        <w:rPr>
+          <w:sz w:val="24"/>
+          <w:szCs w:val="24"/>
+        </w:rPr>
+      </w:pPr>
+    </w:p>
+    <w:p>
+      <w:pPr>
+        <w:spacing w:after="0" w:line="240" w:lineRule="auto"/>
+        <w:rPr>
+          <w:sz w:val="24"/>
+          <w:szCs w:val="24"/>
+        </w:rPr>
+      </w:pPr>
+    </w:p>
+    <w:p>
+      <w:pPr>
+        <w:spacing w:after="0" w:line="240" w:lineRule="auto"/>
+        <w:rPr>
+          <w:sz w:val="24"/>
+          <w:szCs w:val="24"/>
+        </w:rPr>
+      </w:pPr>
+    </w:p>
+    <w:p>
+      <w:pPr>
+        <w:spacing w:after="0" w:line="240" w:lineRule="auto"/>
+        <w:rPr>
+          <w:sz w:val="24"/>
+          <w:szCs w:val="24"/>
+        </w:rPr>
+      </w:pPr>
+    </w:p>
+    <w:p>
+      <w:pPr>
+        <w:spacing w:after="0" w:line="240" w:lineRule="auto"/>
+        <w:rPr>
+          <w:sz w:val="24"/>
+          <w:szCs w:val="24"/>
+        </w:rPr>
+      </w:pPr>
+    </w:p>
+    <w:p>
+      <w:pPr>
+        <w:spacing w:after="0" w:line="240" w:lineRule="auto"/>
+        <w:rPr>
+          <w:sz w:val="24"/>
+          <w:szCs w:val="24"/>
+        </w:rPr>
+      </w:pPr>
+    </w:p>
+    <w:p>
+      <w:pPr>
+        <w:spacing w:after="0" w:line="240" w:lineRule="auto"/>
+        <w:rPr>
           <w:color w:val="4F81BD" w:themeColor="accent1"/>
           <w:sz w:val="28"/>
           <w:szCs w:val="28"/>
@@ -2620,6 +2817,7 @@
           <w:sz w:val="28"/>
           <w:szCs w:val="28"/>
         </w:rPr>
+        <w:lastRenderedPageBreak/>
         <w:t>Gruppens visjon</w:t>
       </w:r>
     </w:p>
@@ -2635,43 +2833,173 @@
     </w:p>
     <w:p>
       <w:pPr>
-        <w:spacing w:after="0" w:line="240" w:lineRule="auto"/>
-        <w:rPr>
-          <w:color w:val="000000" w:themeColor="text1"/>
-          <w:sz w:val="24"/>
-          <w:szCs w:val="24"/>
-        </w:rPr>
-      </w:pPr>
-    </w:p>
-    <w:p>
-      <w:pPr>
-        <w:spacing w:after="0" w:line="240" w:lineRule="auto"/>
-        <w:rPr>
-          <w:color w:val="000000" w:themeColor="text1"/>
-          <w:sz w:val="24"/>
-          <w:szCs w:val="24"/>
-        </w:rPr>
-      </w:pPr>
-    </w:p>
-    <w:p>
-      <w:pPr>
-        <w:spacing w:after="0" w:line="240" w:lineRule="auto"/>
-        <w:rPr>
-          <w:color w:val="000000" w:themeColor="text1"/>
-          <w:sz w:val="24"/>
-          <w:szCs w:val="24"/>
-        </w:rPr>
-      </w:pPr>
-    </w:p>
-    <w:p>
-      <w:pPr>
-        <w:spacing w:after="0" w:line="240" w:lineRule="auto"/>
-        <w:rPr>
-          <w:color w:val="000000" w:themeColor="text1"/>
-          <w:sz w:val="24"/>
-          <w:szCs w:val="24"/>
-        </w:rPr>
-      </w:pPr>
+        <w:pStyle w:val="Overskrift2"/>
+        <w:rPr>
+          <w:lang w:val="nb-NO"/>
+        </w:rPr>
+      </w:pPr>
+      <w:r>
+        <w:rPr>
+          <w:lang w:val="nb-NO"/>
+        </w:rPr>
+        <w:t>Gruppens mål med prosjektet</w:t>
+      </w:r>
+    </w:p>
+    <w:p/>
+    <w:p>
+      <w:pPr>
+        <w:spacing w:after="0" w:line="240" w:lineRule="auto"/>
+      </w:pPr>
+      <w:r>
+        <w:t xml:space="preserve">Prosjektgruppen jobber med en problemstilling gitt av en arbeidsgiver. </w:t>
+      </w:r>
+    </w:p>
+    <w:p>
+      <w:pPr>
+        <w:spacing w:after="0" w:line="240" w:lineRule="auto"/>
+      </w:pPr>
+      <w:r>
+        <w:t xml:space="preserve">Westerdals skal bytte lokaler, og har derfor bedt om en web-basert løsning der elver skal kunne reservere grupperom I skolens lokaler gjennom nettet, hvor som helst, når som helst, innenfor skolens åpningstider. </w:t>
+      </w:r>
+    </w:p>
+    <w:p>
+      <w:pPr>
+        <w:spacing w:after="0" w:line="240" w:lineRule="auto"/>
+      </w:pPr>
+    </w:p>
+    <w:p>
+      <w:pPr>
+        <w:spacing w:after="0" w:line="240" w:lineRule="auto"/>
+      </w:pPr>
+      <w:r>
+        <w:t>I teorien vil dette avlaste resten av skolens administrasjons-system ved å ta dette ansvaret vekk fra resepsjonen, og putte det I et stabilt og brukervennlig miljø.</w:t>
+      </w:r>
+    </w:p>
+    <w:p>
+      <w:pPr>
+        <w:spacing w:after="0" w:line="240" w:lineRule="auto"/>
+      </w:pPr>
+      <w:r>
+        <w:t>Hovedmålet er at elever skal få en enkel og interaktiv oversikt over tilgjengelige rom, og ved å legge inn noen spesifikke kri</w:t>
+      </w:r>
+      <w:r>
+        <w:t>terier legge inn en reservasjon.</w:t>
+      </w:r>
+    </w:p>
+    <w:p>
+      <w:pPr>
+        <w:spacing w:after="0" w:line="240" w:lineRule="auto"/>
+      </w:pPr>
+    </w:p>
+    <w:p>
+      <w:pPr>
+        <w:spacing w:after="0" w:line="240" w:lineRule="auto"/>
+      </w:pPr>
+      <w:r>
+        <w:t>Kriteriene der er snakk om er:</w:t>
+      </w:r>
+    </w:p>
+    <w:p>
+      <w:pPr>
+        <w:pStyle w:val="Listeavsnitt"/>
+        <w:numPr>
+          <w:ilvl w:val="0"/>
+          <w:numId w:val="1"/>
+        </w:numPr>
+        <w:spacing w:after="0" w:line="240" w:lineRule="auto"/>
+      </w:pPr>
+      <w:r>
+        <w:t>Dato</w:t>
+      </w:r>
+    </w:p>
+    <w:p>
+      <w:pPr>
+        <w:pStyle w:val="Listeavsnitt"/>
+        <w:numPr>
+          <w:ilvl w:val="0"/>
+          <w:numId w:val="1"/>
+        </w:numPr>
+        <w:spacing w:after="0" w:line="240" w:lineRule="auto"/>
+      </w:pPr>
+      <w:r>
+        <w:t>Tid (fra/til)</w:t>
+      </w:r>
+    </w:p>
+    <w:p>
+      <w:pPr>
+        <w:pStyle w:val="Listeavsnitt"/>
+        <w:numPr>
+          <w:ilvl w:val="0"/>
+          <w:numId w:val="1"/>
+        </w:numPr>
+        <w:spacing w:after="0" w:line="240" w:lineRule="auto"/>
+      </w:pPr>
+      <w:r>
+        <w:t>Antall personer</w:t>
+      </w:r>
+    </w:p>
+    <w:p>
+      <w:pPr>
+        <w:pStyle w:val="Listeavsnitt"/>
+        <w:numPr>
+          <w:ilvl w:val="0"/>
+          <w:numId w:val="1"/>
+        </w:numPr>
+        <w:spacing w:after="0" w:line="240" w:lineRule="auto"/>
+      </w:pPr>
+      <w:r>
+        <w:t>Pro</w:t>
+      </w:r>
+      <w:r>
+        <w:t>jektor (ja/nei)</w:t>
+      </w:r>
+    </w:p>
+    <w:p>
+      <w:pPr>
+        <w:spacing w:after="0" w:line="240" w:lineRule="auto"/>
+      </w:pPr>
+    </w:p>
+    <w:p>
+      <w:pPr>
+        <w:spacing w:after="0" w:line="240" w:lineRule="auto"/>
+      </w:pPr>
+      <w:r>
+        <w:t xml:space="preserve">Det skal også være mulig for å avbestille/kansellere en reservasjon. Dette systemet er ønskelig at automatiseres i iterasjon 2, der avbestillings </w:t>
+      </w:r>
+      <w:proofErr w:type="gramStart"/>
+      <w:r>
+        <w:t>mekanismen</w:t>
+      </w:r>
+      <w:proofErr w:type="gramEnd"/>
+      <w:r>
+        <w:t xml:space="preserve"> vil få følgende funksjon:</w:t>
+      </w:r>
+    </w:p>
+    <w:p>
+      <w:pPr>
+        <w:spacing w:after="0" w:line="240" w:lineRule="auto"/>
+      </w:pPr>
+    </w:p>
+    <w:p>
+      <w:pPr>
+        <w:spacing w:after="0" w:line="240" w:lineRule="auto"/>
+      </w:pPr>
+      <w:r>
+        <w:t>Bruker må bekrefte at rommet er i bruk innen *15 minutter etter reservasjonstid. Det vil si at viss man reserverer et rom til kl 13:00, vil rommet automatisk bli satt som tilgjengelig igjen kl 13:15 viss bruker ikke bekrefter at rommet er i bruk.</w:t>
+      </w:r>
+    </w:p>
+    <w:p>
+      <w:pPr>
+        <w:spacing w:after="0" w:line="240" w:lineRule="auto"/>
+      </w:pPr>
+    </w:p>
+    <w:p>
+      <w:pPr>
+        <w:spacing w:after="0" w:line="240" w:lineRule="auto"/>
+      </w:pPr>
+      <w:r>
+        <w:t>Visjonen bak denne løsningen er å hindre at rom blir reservert men ikke tatt i bruk.</w:t>
+      </w:r>
     </w:p>
     <w:p>
       <w:pPr>
@@ -2889,6 +3217,17 @@
       <w:pPr>
         <w:spacing w:after="0" w:line="240" w:lineRule="auto"/>
         <w:rPr>
+          <w:b/>
+          <w:color w:val="4F81BD" w:themeColor="accent1"/>
+          <w:sz w:val="24"/>
+          <w:szCs w:val="24"/>
+        </w:rPr>
+      </w:pPr>
+    </w:p>
+    <w:p>
+      <w:pPr>
+        <w:spacing w:after="0" w:line="240" w:lineRule="auto"/>
+        <w:rPr>
           <w:color w:val="000000" w:themeColor="text1"/>
           <w:sz w:val="24"/>
           <w:szCs w:val="24"/>
@@ -2918,6 +3257,46 @@
         </w:rPr>
         <w:t>kontinuerlig jobbing og deltagelse av alle i gruppen</w:t>
       </w:r>
+    </w:p>
+    <w:p>
+      <w:pPr>
+        <w:spacing w:after="0" w:line="240" w:lineRule="auto"/>
+        <w:rPr>
+          <w:color w:val="000000" w:themeColor="text1"/>
+          <w:sz w:val="24"/>
+          <w:szCs w:val="24"/>
+        </w:rPr>
+      </w:pPr>
+    </w:p>
+    <w:p>
+      <w:pPr>
+        <w:spacing w:after="0" w:line="240" w:lineRule="auto"/>
+        <w:rPr>
+          <w:color w:val="000000" w:themeColor="text1"/>
+          <w:sz w:val="24"/>
+          <w:szCs w:val="24"/>
+        </w:rPr>
+      </w:pPr>
+    </w:p>
+    <w:p>
+      <w:pPr>
+        <w:spacing w:after="0" w:line="240" w:lineRule="auto"/>
+        <w:rPr>
+          <w:color w:val="000000" w:themeColor="text1"/>
+          <w:sz w:val="24"/>
+          <w:szCs w:val="24"/>
+        </w:rPr>
+      </w:pPr>
+    </w:p>
+    <w:p>
+      <w:pPr>
+        <w:spacing w:after="0" w:line="240" w:lineRule="auto"/>
+        <w:rPr>
+          <w:color w:val="000000" w:themeColor="text1"/>
+          <w:sz w:val="24"/>
+          <w:szCs w:val="24"/>
+        </w:rPr>
+      </w:pPr>
     </w:p>
     <w:p>
       <w:pPr>
@@ -2936,9 +3315,9 @@
         <w:tblLook w:val="04A0"/>
       </w:tblPr>
       <w:tblGrid>
-        <w:gridCol w:w="3070"/>
-        <w:gridCol w:w="3071"/>
-        <w:gridCol w:w="3071"/>
+        <w:gridCol w:w="2886"/>
+        <w:gridCol w:w="2906"/>
+        <w:gridCol w:w="2724"/>
       </w:tblGrid>
       <w:tr>
         <w:tc>
@@ -3080,6 +3459,24 @@
                 <w:szCs w:val="24"/>
               </w:rPr>
             </w:pPr>
+            <w:proofErr w:type="spellStart"/>
+            <w:r>
+              <w:rPr>
+                <w:color w:val="000000" w:themeColor="text1"/>
+                <w:sz w:val="24"/>
+                <w:szCs w:val="24"/>
+              </w:rPr>
+              <w:t>Eino</w:t>
+            </w:r>
+            <w:proofErr w:type="spellEnd"/>
+            <w:r>
+              <w:rPr>
+                <w:color w:val="000000" w:themeColor="text1"/>
+                <w:sz w:val="24"/>
+                <w:szCs w:val="24"/>
+              </w:rPr>
+              <w:t xml:space="preserve"> Andre</w:t>
+            </w:r>
           </w:p>
         </w:tc>
       </w:tr>
@@ -3143,6 +3540,14 @@
                 <w:szCs w:val="24"/>
               </w:rPr>
             </w:pPr>
+            <w:r>
+              <w:rPr>
+                <w:color w:val="000000" w:themeColor="text1"/>
+                <w:sz w:val="24"/>
+                <w:szCs w:val="24"/>
+              </w:rPr>
+              <w:t>Jørgen Vik</w:t>
+            </w:r>
           </w:p>
         </w:tc>
       </w:tr>
@@ -3206,6 +3611,21 @@
                 <w:szCs w:val="24"/>
               </w:rPr>
             </w:pPr>
+            <w:hyperlink r:id="rId8" w:history="1">
+              <w:r>
+                <w:rPr>
+                  <w:rStyle w:val="Hyperkobling"/>
+                  <w:rFonts w:ascii="Helvetica" w:hAnsi="Helvetica"/>
+                  <w:bCs/>
+                  <w:color w:val="000000" w:themeColor="text1"/>
+                  <w:sz w:val="19"/>
+                  <w:szCs w:val="19"/>
+                  <w:u w:val="none"/>
+                  <w:shd w:val="clear" w:color="auto" w:fill="FFFFFF"/>
+                </w:rPr>
+                <w:t>Daniel Hansen</w:t>
+              </w:r>
+            </w:hyperlink>
           </w:p>
         </w:tc>
       </w:tr>
@@ -3269,6 +3689,14 @@
                 <w:szCs w:val="24"/>
               </w:rPr>
             </w:pPr>
+            <w:r>
+              <w:rPr>
+                <w:color w:val="000000" w:themeColor="text1"/>
+                <w:sz w:val="24"/>
+                <w:szCs w:val="24"/>
+              </w:rPr>
+              <w:t>Kim-André</w:t>
+            </w:r>
           </w:p>
         </w:tc>
       </w:tr>
@@ -3332,120 +3760,18 @@
                 <w:szCs w:val="24"/>
               </w:rPr>
             </w:pPr>
+            <w:r>
+              <w:rPr>
+                <w:color w:val="000000" w:themeColor="text1"/>
+                <w:sz w:val="24"/>
+                <w:szCs w:val="24"/>
+              </w:rPr>
+              <w:t>Kim-André</w:t>
+            </w:r>
           </w:p>
         </w:tc>
       </w:tr>
     </w:tbl>
-    <w:p>
-      <w:pPr>
-        <w:spacing w:after="0" w:line="240" w:lineRule="auto"/>
-        <w:rPr>
-          <w:color w:val="000000" w:themeColor="text1"/>
-          <w:sz w:val="24"/>
-          <w:szCs w:val="24"/>
-        </w:rPr>
-      </w:pPr>
-    </w:p>
-    <w:p>
-      <w:pPr>
-        <w:spacing w:after="0" w:line="240" w:lineRule="auto"/>
-        <w:rPr>
-          <w:color w:val="000000" w:themeColor="text1"/>
-          <w:sz w:val="24"/>
-          <w:szCs w:val="24"/>
-        </w:rPr>
-      </w:pPr>
-    </w:p>
-    <w:p>
-      <w:pPr>
-        <w:spacing w:after="0" w:line="240" w:lineRule="auto"/>
-        <w:rPr>
-          <w:color w:val="000000" w:themeColor="text1"/>
-          <w:sz w:val="24"/>
-          <w:szCs w:val="24"/>
-        </w:rPr>
-      </w:pPr>
-    </w:p>
-    <w:p>
-      <w:pPr>
-        <w:spacing w:after="0" w:line="240" w:lineRule="auto"/>
-        <w:rPr>
-          <w:color w:val="000000" w:themeColor="text1"/>
-          <w:sz w:val="24"/>
-          <w:szCs w:val="24"/>
-        </w:rPr>
-      </w:pPr>
-    </w:p>
-    <w:p>
-      <w:pPr>
-        <w:spacing w:after="0" w:line="240" w:lineRule="auto"/>
-        <w:rPr>
-          <w:color w:val="000000" w:themeColor="text1"/>
-          <w:sz w:val="24"/>
-          <w:szCs w:val="24"/>
-        </w:rPr>
-      </w:pPr>
-    </w:p>
-    <w:p>
-      <w:pPr>
-        <w:spacing w:after="0" w:line="240" w:lineRule="auto"/>
-        <w:rPr>
-          <w:color w:val="000000" w:themeColor="text1"/>
-          <w:sz w:val="24"/>
-          <w:szCs w:val="24"/>
-        </w:rPr>
-      </w:pPr>
-    </w:p>
-    <w:p>
-      <w:pPr>
-        <w:spacing w:after="0" w:line="240" w:lineRule="auto"/>
-        <w:rPr>
-          <w:color w:val="000000" w:themeColor="text1"/>
-          <w:sz w:val="24"/>
-          <w:szCs w:val="24"/>
-        </w:rPr>
-      </w:pPr>
-    </w:p>
-    <w:p>
-      <w:pPr>
-        <w:spacing w:after="0" w:line="240" w:lineRule="auto"/>
-        <w:rPr>
-          <w:color w:val="000000" w:themeColor="text1"/>
-          <w:sz w:val="24"/>
-          <w:szCs w:val="24"/>
-        </w:rPr>
-      </w:pPr>
-    </w:p>
-    <w:p>
-      <w:pPr>
-        <w:spacing w:after="0" w:line="240" w:lineRule="auto"/>
-        <w:rPr>
-          <w:color w:val="000000" w:themeColor="text1"/>
-          <w:sz w:val="24"/>
-          <w:szCs w:val="24"/>
-        </w:rPr>
-      </w:pPr>
-    </w:p>
-    <w:p>
-      <w:pPr>
-        <w:spacing w:after="0" w:line="240" w:lineRule="auto"/>
-        <w:rPr>
-          <w:color w:val="000000" w:themeColor="text1"/>
-          <w:sz w:val="24"/>
-          <w:szCs w:val="24"/>
-        </w:rPr>
-      </w:pPr>
-    </w:p>
-    <w:p>
-      <w:pPr>
-        <w:spacing w:after="0" w:line="240" w:lineRule="auto"/>
-        <w:rPr>
-          <w:color w:val="000000" w:themeColor="text1"/>
-          <w:sz w:val="24"/>
-          <w:szCs w:val="24"/>
-        </w:rPr>
-      </w:pPr>
-    </w:p>
     <w:p>
       <w:pPr>
         <w:spacing w:after="0" w:line="240" w:lineRule="auto"/>
@@ -3652,6 +3978,7 @@
           <w:sz w:val="36"/>
           <w:szCs w:val="36"/>
         </w:rPr>
+        <w:lastRenderedPageBreak/>
         <w:t xml:space="preserve">Avgrensinger / </w:t>
       </w:r>
       <w:proofErr w:type="spellStart"/>
@@ -3665,6 +3992,16 @@
         <w:t>Scope</w:t>
       </w:r>
       <w:proofErr w:type="spellEnd"/>
+    </w:p>
+    <w:p>
+      <w:pPr>
+        <w:spacing w:after="0" w:line="240" w:lineRule="auto"/>
+        <w:rPr>
+          <w:color w:val="000000" w:themeColor="text1"/>
+          <w:sz w:val="24"/>
+          <w:szCs w:val="24"/>
+        </w:rPr>
+      </w:pPr>
     </w:p>
     <w:p>
       <w:pPr>
@@ -3683,7 +4020,7 @@
         <w:tblLook w:val="04A0"/>
       </w:tblPr>
       <w:tblGrid>
-        <w:gridCol w:w="9212"/>
+        <w:gridCol w:w="8516"/>
       </w:tblGrid>
       <w:tr>
         <w:tc>
@@ -3819,8 +4156,8 @@
         <w:tblLook w:val="04A0"/>
       </w:tblPr>
       <w:tblGrid>
-        <w:gridCol w:w="4606"/>
-        <w:gridCol w:w="4606"/>
+        <w:gridCol w:w="4278"/>
+        <w:gridCol w:w="4238"/>
       </w:tblGrid>
       <w:tr>
         <w:tc>
@@ -4004,12 +4341,40 @@
                 <w:sz w:val="24"/>
                 <w:szCs w:val="24"/>
               </w:rPr>
-              <w:t>Kjernefunksjonene skal være på plass og all kritisk funksjonalitet skal være i orden. Tilhørende dokumenter og skisser for design skal være ferdig.</w:t>
+              <w:t xml:space="preserve">Kjernefunksjonene skal være på plass og all kritisk funksjonalitet skal være i orden. Tilhørende dokumenter og </w:t>
+            </w:r>
+            <w:proofErr w:type="spellStart"/>
+            <w:r>
+              <w:rPr>
+                <w:color w:val="000000" w:themeColor="text1"/>
+                <w:sz w:val="24"/>
+                <w:szCs w:val="24"/>
+              </w:rPr>
+              <w:t>placeholders</w:t>
+            </w:r>
+            <w:proofErr w:type="spellEnd"/>
+            <w:r>
+              <w:rPr>
+                <w:color w:val="000000" w:themeColor="text1"/>
+                <w:sz w:val="24"/>
+                <w:szCs w:val="24"/>
+              </w:rPr>
+              <w:t xml:space="preserve"> for design skal være ferdig.</w:t>
             </w:r>
           </w:p>
         </w:tc>
       </w:tr>
     </w:tbl>
+    <w:p>
+      <w:pPr>
+        <w:spacing w:after="0" w:line="240" w:lineRule="auto"/>
+        <w:rPr>
+          <w:color w:val="000000" w:themeColor="text1"/>
+          <w:sz w:val="24"/>
+          <w:szCs w:val="24"/>
+        </w:rPr>
+      </w:pPr>
+    </w:p>
     <w:p>
       <w:pPr>
         <w:spacing w:after="0" w:line="240" w:lineRule="auto"/>
@@ -4037,8 +4402,8 @@
         <w:tblLook w:val="04A0"/>
       </w:tblPr>
       <w:tblGrid>
-        <w:gridCol w:w="4606"/>
-        <w:gridCol w:w="4606"/>
+        <w:gridCol w:w="4278"/>
+        <w:gridCol w:w="4238"/>
       </w:tblGrid>
       <w:tr>
         <w:tc>
@@ -4212,25 +4577,7 @@
                 <w:sz w:val="24"/>
                 <w:szCs w:val="24"/>
               </w:rPr>
-              <w:t xml:space="preserve">I denne iterasjonen er det fokus på de mer avanserte funksjonene, design og det interaktive </w:t>
-            </w:r>
-            <w:proofErr w:type="spellStart"/>
-            <w:r>
-              <w:rPr>
-                <w:color w:val="000000" w:themeColor="text1"/>
-                <w:sz w:val="24"/>
-                <w:szCs w:val="24"/>
-              </w:rPr>
-              <w:t>romkartet</w:t>
-            </w:r>
-            <w:proofErr w:type="spellEnd"/>
-            <w:r>
-              <w:rPr>
-                <w:color w:val="000000" w:themeColor="text1"/>
-                <w:sz w:val="24"/>
-                <w:szCs w:val="24"/>
-              </w:rPr>
-              <w:t>.</w:t>
+              <w:t>Spesifikk avgrensning for iterasjon 2 kommer etter iterasjon 1 er gjennomført.</w:t>
             </w:r>
           </w:p>
         </w:tc>
@@ -4245,6 +4592,95 @@
           <w:szCs w:val="24"/>
         </w:rPr>
       </w:pPr>
+    </w:p>
+    <w:p>
+      <w:pPr>
+        <w:spacing w:after="0" w:line="240" w:lineRule="auto"/>
+        <w:rPr>
+          <w:color w:val="000000" w:themeColor="text1"/>
+          <w:sz w:val="24"/>
+          <w:szCs w:val="24"/>
+        </w:rPr>
+      </w:pPr>
+    </w:p>
+    <w:p>
+      <w:pPr>
+        <w:spacing w:after="0" w:line="240" w:lineRule="auto"/>
+        <w:rPr>
+          <w:color w:val="000000" w:themeColor="text1"/>
+          <w:sz w:val="24"/>
+          <w:szCs w:val="24"/>
+        </w:rPr>
+      </w:pPr>
+    </w:p>
+    <w:p>
+      <w:pPr>
+        <w:spacing w:after="0" w:line="240" w:lineRule="auto"/>
+        <w:rPr>
+          <w:color w:val="000000" w:themeColor="text1"/>
+          <w:sz w:val="24"/>
+          <w:szCs w:val="24"/>
+        </w:rPr>
+      </w:pPr>
+    </w:p>
+    <w:p>
+      <w:pPr>
+        <w:spacing w:after="0" w:line="240" w:lineRule="auto"/>
+        <w:rPr>
+          <w:color w:val="000000" w:themeColor="text1"/>
+          <w:sz w:val="24"/>
+          <w:szCs w:val="24"/>
+        </w:rPr>
+      </w:pPr>
+    </w:p>
+    <w:p>
+      <w:pPr>
+        <w:spacing w:after="0" w:line="240" w:lineRule="auto"/>
+        <w:rPr>
+          <w:color w:val="000000" w:themeColor="text1"/>
+          <w:sz w:val="24"/>
+          <w:szCs w:val="24"/>
+        </w:rPr>
+      </w:pPr>
+    </w:p>
+    <w:p>
+      <w:pPr>
+        <w:spacing w:after="0" w:line="240" w:lineRule="auto"/>
+        <w:rPr>
+          <w:color w:val="000000" w:themeColor="text1"/>
+          <w:sz w:val="24"/>
+          <w:szCs w:val="24"/>
+        </w:rPr>
+      </w:pPr>
+    </w:p>
+    <w:p>
+      <w:pPr>
+        <w:spacing w:after="0" w:line="240" w:lineRule="auto"/>
+        <w:rPr>
+          <w:color w:val="000000" w:themeColor="text1"/>
+          <w:sz w:val="24"/>
+          <w:szCs w:val="24"/>
+        </w:rPr>
+      </w:pPr>
+    </w:p>
+    <w:p>
+      <w:pPr>
+        <w:spacing w:after="0" w:line="240" w:lineRule="auto"/>
+        <w:rPr>
+          <w:color w:val="4F81BD" w:themeColor="accent1"/>
+          <w:sz w:val="28"/>
+          <w:szCs w:val="28"/>
+        </w:rPr>
+      </w:pPr>
+      <w:r>
+        <w:rPr>
+          <w:b/>
+          <w:color w:val="4F81BD" w:themeColor="accent1"/>
+          <w:sz w:val="28"/>
+          <w:szCs w:val="28"/>
+        </w:rPr>
+        <w:t>Vektlegging</w:t>
+      </w:r>
     </w:p>
     <w:p>
       <w:pPr>
@@ -4721,18 +5157,1880 @@
           <w:sz w:val="20"/>
           <w:szCs w:val="20"/>
         </w:rPr>
-        <w:t>funksjonalitet gruppen har lagt til</w:t>
-      </w:r>
-    </w:p>
-    <w:p>
-      <w:pPr>
-        <w:spacing w:after="0" w:line="240" w:lineRule="auto"/>
+        <w:t>funksjonalitet gruppen har lagt ti</w:t>
+      </w:r>
+      <w:r>
         <w:rPr>
           <w:color w:val="000000" w:themeColor="text1"/>
           <w:sz w:val="20"/>
           <w:szCs w:val="20"/>
         </w:rPr>
-      </w:pPr>
+        <w:t>l</w:t>
+      </w:r>
+    </w:p>
+    <w:p>
+      <w:pPr>
+        <w:pStyle w:val="Overskrift1"/>
+      </w:pPr>
+      <w:proofErr w:type="spellStart"/>
+      <w:r>
+        <w:lastRenderedPageBreak/>
+        <w:t>Use</w:t>
+      </w:r>
+      <w:proofErr w:type="spellEnd"/>
+      <w:r>
+        <w:t xml:space="preserve"> case</w:t>
+      </w:r>
+    </w:p>
+    <w:p/>
+    <w:tbl>
+      <w:tblPr>
+        <w:tblStyle w:val="Tabellrutenett"/>
+        <w:tblW w:w="8576" w:type="dxa"/>
+        <w:tblLook w:val="04A0"/>
+      </w:tblPr>
+      <w:tblGrid>
+        <w:gridCol w:w="4288"/>
+        <w:gridCol w:w="4288"/>
+      </w:tblGrid>
+      <w:tr>
+        <w:trPr>
+          <w:trHeight w:val="400"/>
+        </w:trPr>
+        <w:tc>
+          <w:tcPr>
+            <w:tcW w:w="4288" w:type="dxa"/>
+            <w:shd w:val="clear" w:color="auto" w:fill="F2F2F2" w:themeFill="background1" w:themeFillShade="F2"/>
+          </w:tcPr>
+          <w:p>
+            <w:r>
+              <w:t>Aktører:</w:t>
+            </w:r>
+          </w:p>
+        </w:tc>
+        <w:tc>
+          <w:tcPr>
+            <w:tcW w:w="4288" w:type="dxa"/>
+            <w:shd w:val="clear" w:color="auto" w:fill="F2F2F2" w:themeFill="background1" w:themeFillShade="F2"/>
+          </w:tcPr>
+          <w:p>
+            <w:r>
+              <w:t>Beskrivelse:</w:t>
+            </w:r>
+          </w:p>
+        </w:tc>
+      </w:tr>
+      <w:tr>
+        <w:trPr>
+          <w:trHeight w:val="660"/>
+        </w:trPr>
+        <w:tc>
+          <w:tcPr>
+            <w:tcW w:w="4288" w:type="dxa"/>
+          </w:tcPr>
+          <w:p>
+            <w:pPr>
+              <w:rPr>
+                <w:sz w:val="28"/>
+                <w:szCs w:val="28"/>
+              </w:rPr>
+            </w:pPr>
+            <w:r>
+              <w:rPr>
+                <w:sz w:val="28"/>
+                <w:szCs w:val="28"/>
+              </w:rPr>
+              <w:t>Studenter:</w:t>
+            </w:r>
+          </w:p>
+        </w:tc>
+        <w:tc>
+          <w:tcPr>
+            <w:tcW w:w="4288" w:type="dxa"/>
+          </w:tcPr>
+          <w:p>
+            <w:pPr>
+              <w:rPr>
+                <w:sz w:val="28"/>
+                <w:szCs w:val="28"/>
+              </w:rPr>
+            </w:pPr>
+            <w:r>
+              <w:rPr>
+                <w:sz w:val="28"/>
+                <w:szCs w:val="28"/>
+              </w:rPr>
+              <w:t xml:space="preserve">Brukere av webløsningen. </w:t>
+            </w:r>
+          </w:p>
+          <w:p>
+            <w:pPr>
+              <w:rPr>
+                <w:sz w:val="28"/>
+                <w:szCs w:val="28"/>
+              </w:rPr>
+            </w:pPr>
+            <w:r>
+              <w:rPr>
+                <w:sz w:val="28"/>
+                <w:szCs w:val="28"/>
+              </w:rPr>
+              <w:t>Siden er laget for å brukes kun av elever.</w:t>
+            </w:r>
+          </w:p>
+        </w:tc>
+      </w:tr>
+      <w:tr>
+        <w:trPr>
+          <w:trHeight w:val="660"/>
+        </w:trPr>
+        <w:tc>
+          <w:tcPr>
+            <w:tcW w:w="4288" w:type="dxa"/>
+          </w:tcPr>
+          <w:p>
+            <w:pPr>
+              <w:rPr>
+                <w:sz w:val="28"/>
+                <w:szCs w:val="28"/>
+              </w:rPr>
+            </w:pPr>
+            <w:r>
+              <w:rPr>
+                <w:sz w:val="28"/>
+                <w:szCs w:val="28"/>
+              </w:rPr>
+              <w:t>Administrasjon:</w:t>
+            </w:r>
+          </w:p>
+        </w:tc>
+        <w:tc>
+          <w:tcPr>
+            <w:tcW w:w="4288" w:type="dxa"/>
+          </w:tcPr>
+          <w:p>
+            <w:pPr>
+              <w:rPr>
+                <w:sz w:val="28"/>
+                <w:szCs w:val="28"/>
+              </w:rPr>
+            </w:pPr>
+            <w:r>
+              <w:rPr>
+                <w:sz w:val="28"/>
+                <w:szCs w:val="28"/>
+              </w:rPr>
+              <w:t>Tar seg av nettverksproblemer som forhindrer tilgang til nettsiden.</w:t>
+            </w:r>
+          </w:p>
+        </w:tc>
+      </w:tr>
+    </w:tbl>
+    <w:p/>
+    <w:p/>
+    <w:tbl>
+      <w:tblPr>
+        <w:tblStyle w:val="Tabellrutenett"/>
+        <w:tblW w:w="8756" w:type="dxa"/>
+        <w:tblLook w:val="04A0"/>
+      </w:tblPr>
+      <w:tblGrid>
+        <w:gridCol w:w="4378"/>
+        <w:gridCol w:w="4378"/>
+      </w:tblGrid>
+      <w:tr>
+        <w:trPr>
+          <w:trHeight w:val="785"/>
+        </w:trPr>
+        <w:tc>
+          <w:tcPr>
+            <w:tcW w:w="4378" w:type="dxa"/>
+            <w:shd w:val="clear" w:color="auto" w:fill="F2F2F2" w:themeFill="background1" w:themeFillShade="F2"/>
+          </w:tcPr>
+          <w:p>
+            <w:pPr>
+              <w:rPr>
+                <w:sz w:val="28"/>
+                <w:szCs w:val="28"/>
+              </w:rPr>
+            </w:pPr>
+            <w:proofErr w:type="spellStart"/>
+            <w:r>
+              <w:rPr>
+                <w:sz w:val="28"/>
+                <w:szCs w:val="28"/>
+              </w:rPr>
+              <w:t>Use</w:t>
+            </w:r>
+            <w:proofErr w:type="spellEnd"/>
+            <w:r>
+              <w:rPr>
+                <w:sz w:val="28"/>
+                <w:szCs w:val="28"/>
+              </w:rPr>
+              <w:t xml:space="preserve"> case:</w:t>
+            </w:r>
+          </w:p>
+        </w:tc>
+        <w:tc>
+          <w:tcPr>
+            <w:tcW w:w="4378" w:type="dxa"/>
+            <w:shd w:val="clear" w:color="auto" w:fill="F2F2F2" w:themeFill="background1" w:themeFillShade="F2"/>
+          </w:tcPr>
+          <w:p>
+            <w:pPr>
+              <w:rPr>
+                <w:sz w:val="28"/>
+                <w:szCs w:val="28"/>
+              </w:rPr>
+            </w:pPr>
+            <w:r>
+              <w:rPr>
+                <w:sz w:val="28"/>
+                <w:szCs w:val="28"/>
+              </w:rPr>
+              <w:t>Innlogging:</w:t>
+            </w:r>
+          </w:p>
+        </w:tc>
+      </w:tr>
+      <w:tr>
+        <w:trPr>
+          <w:trHeight w:val="785"/>
+        </w:trPr>
+        <w:tc>
+          <w:tcPr>
+            <w:tcW w:w="4378" w:type="dxa"/>
+          </w:tcPr>
+          <w:p>
+            <w:pPr>
+              <w:rPr>
+                <w:sz w:val="28"/>
+                <w:szCs w:val="28"/>
+              </w:rPr>
+            </w:pPr>
+            <w:r>
+              <w:rPr>
+                <w:sz w:val="28"/>
+                <w:szCs w:val="28"/>
+              </w:rPr>
+              <w:t>Beskrivelse:</w:t>
+            </w:r>
+          </w:p>
+        </w:tc>
+        <w:tc>
+          <w:tcPr>
+            <w:tcW w:w="4378" w:type="dxa"/>
+          </w:tcPr>
+          <w:p>
+            <w:pPr>
+              <w:rPr>
+                <w:sz w:val="28"/>
+                <w:szCs w:val="28"/>
+              </w:rPr>
+            </w:pPr>
+            <w:r>
+              <w:rPr>
+                <w:sz w:val="28"/>
+                <w:szCs w:val="28"/>
+              </w:rPr>
+              <w:t xml:space="preserve">Bruker skolens normale </w:t>
+            </w:r>
+            <w:proofErr w:type="spellStart"/>
+            <w:r>
+              <w:rPr>
+                <w:sz w:val="28"/>
+                <w:szCs w:val="28"/>
+              </w:rPr>
+              <w:t>kredentialer</w:t>
+            </w:r>
+            <w:proofErr w:type="spellEnd"/>
+            <w:r>
+              <w:rPr>
+                <w:sz w:val="28"/>
+                <w:szCs w:val="28"/>
+              </w:rPr>
+              <w:t xml:space="preserve"> for å logge inn og bruke systemet.</w:t>
+            </w:r>
+          </w:p>
+        </w:tc>
+      </w:tr>
+      <w:tr>
+        <w:trPr>
+          <w:trHeight w:val="553"/>
+        </w:trPr>
+        <w:tc>
+          <w:tcPr>
+            <w:tcW w:w="4378" w:type="dxa"/>
+          </w:tcPr>
+          <w:p>
+            <w:pPr>
+              <w:rPr>
+                <w:sz w:val="28"/>
+                <w:szCs w:val="28"/>
+              </w:rPr>
+            </w:pPr>
+            <w:r>
+              <w:rPr>
+                <w:sz w:val="28"/>
+                <w:szCs w:val="28"/>
+              </w:rPr>
+              <w:t>Forbetingelse:</w:t>
+            </w:r>
+          </w:p>
+        </w:tc>
+        <w:tc>
+          <w:tcPr>
+            <w:tcW w:w="4378" w:type="dxa"/>
+          </w:tcPr>
+          <w:p>
+            <w:pPr>
+              <w:rPr>
+                <w:sz w:val="28"/>
+                <w:szCs w:val="28"/>
+              </w:rPr>
+            </w:pPr>
+            <w:r>
+              <w:rPr>
+                <w:sz w:val="28"/>
+                <w:szCs w:val="28"/>
+              </w:rPr>
+              <w:t>Siden må være åpen. Innenfor skolens normale åpningstider.</w:t>
+            </w:r>
+          </w:p>
+        </w:tc>
+      </w:tr>
+      <w:tr>
+        <w:trPr>
+          <w:trHeight w:val="845"/>
+        </w:trPr>
+        <w:tc>
+          <w:tcPr>
+            <w:tcW w:w="4378" w:type="dxa"/>
+          </w:tcPr>
+          <w:p>
+            <w:pPr>
+              <w:rPr>
+                <w:sz w:val="28"/>
+                <w:szCs w:val="28"/>
+              </w:rPr>
+            </w:pPr>
+            <w:r>
+              <w:rPr>
+                <w:sz w:val="28"/>
+                <w:szCs w:val="28"/>
+              </w:rPr>
+              <w:t>Normal bruk, og ved feil:</w:t>
+            </w:r>
+          </w:p>
+        </w:tc>
+        <w:tc>
+          <w:tcPr>
+            <w:tcW w:w="4378" w:type="dxa"/>
+          </w:tcPr>
+          <w:p>
+            <w:pPr>
+              <w:rPr>
+                <w:sz w:val="28"/>
+                <w:szCs w:val="28"/>
+              </w:rPr>
+            </w:pPr>
+            <w:r>
+              <w:rPr>
+                <w:sz w:val="28"/>
+                <w:szCs w:val="28"/>
+              </w:rPr>
+              <w:t xml:space="preserve">Logger inn som normalt. Om </w:t>
+            </w:r>
+            <w:proofErr w:type="spellStart"/>
+            <w:r>
+              <w:rPr>
+                <w:sz w:val="28"/>
+                <w:szCs w:val="28"/>
+              </w:rPr>
+              <w:t>requesten</w:t>
+            </w:r>
+            <w:proofErr w:type="spellEnd"/>
+            <w:r>
+              <w:rPr>
+                <w:sz w:val="28"/>
+                <w:szCs w:val="28"/>
+              </w:rPr>
+              <w:t xml:space="preserve"> timer ut, eller en </w:t>
+            </w:r>
+            <w:proofErr w:type="spellStart"/>
+            <w:r>
+              <w:rPr>
+                <w:sz w:val="28"/>
+                <w:szCs w:val="28"/>
+              </w:rPr>
+              <w:t>databse</w:t>
+            </w:r>
+            <w:proofErr w:type="spellEnd"/>
+            <w:r>
+              <w:rPr>
+                <w:sz w:val="28"/>
+                <w:szCs w:val="28"/>
+              </w:rPr>
+              <w:t xml:space="preserve"> feil </w:t>
+            </w:r>
+            <w:proofErr w:type="gramStart"/>
+            <w:r>
+              <w:rPr>
+                <w:sz w:val="28"/>
+                <w:szCs w:val="28"/>
+              </w:rPr>
+              <w:t>oppstår</w:t>
+            </w:r>
+            <w:proofErr w:type="gramEnd"/>
+            <w:r>
+              <w:rPr>
+                <w:sz w:val="28"/>
+                <w:szCs w:val="28"/>
+              </w:rPr>
+              <w:t xml:space="preserve"> </w:t>
+            </w:r>
+            <w:proofErr w:type="gramStart"/>
+            <w:r>
+              <w:rPr>
+                <w:sz w:val="28"/>
+                <w:szCs w:val="28"/>
+              </w:rPr>
+              <w:t>må</w:t>
+            </w:r>
+            <w:proofErr w:type="gramEnd"/>
+            <w:r>
+              <w:rPr>
+                <w:sz w:val="28"/>
+                <w:szCs w:val="28"/>
+              </w:rPr>
+              <w:t xml:space="preserve"> nettverksansvarlige kontaktes.</w:t>
+            </w:r>
+          </w:p>
+        </w:tc>
+      </w:tr>
+    </w:tbl>
+    <w:p/>
+    <w:p/>
+    <w:tbl>
+      <w:tblPr>
+        <w:tblStyle w:val="Tabellrutenett"/>
+        <w:tblW w:w="8756" w:type="dxa"/>
+        <w:tblLook w:val="04A0"/>
+      </w:tblPr>
+      <w:tblGrid>
+        <w:gridCol w:w="4378"/>
+        <w:gridCol w:w="4378"/>
+      </w:tblGrid>
+      <w:tr>
+        <w:trPr>
+          <w:trHeight w:val="743"/>
+        </w:trPr>
+        <w:tc>
+          <w:tcPr>
+            <w:tcW w:w="4378" w:type="dxa"/>
+            <w:shd w:val="clear" w:color="auto" w:fill="F2F2F2" w:themeFill="background1" w:themeFillShade="F2"/>
+          </w:tcPr>
+          <w:p>
+            <w:pPr>
+              <w:rPr>
+                <w:sz w:val="28"/>
+                <w:szCs w:val="28"/>
+              </w:rPr>
+            </w:pPr>
+            <w:proofErr w:type="spellStart"/>
+            <w:r>
+              <w:rPr>
+                <w:sz w:val="28"/>
+                <w:szCs w:val="28"/>
+              </w:rPr>
+              <w:t>Use</w:t>
+            </w:r>
+            <w:proofErr w:type="spellEnd"/>
+            <w:r>
+              <w:rPr>
+                <w:sz w:val="28"/>
+                <w:szCs w:val="28"/>
+              </w:rPr>
+              <w:t xml:space="preserve"> case:</w:t>
+            </w:r>
+          </w:p>
+        </w:tc>
+        <w:tc>
+          <w:tcPr>
+            <w:tcW w:w="4378" w:type="dxa"/>
+            <w:shd w:val="clear" w:color="auto" w:fill="F2F2F2" w:themeFill="background1" w:themeFillShade="F2"/>
+          </w:tcPr>
+          <w:p>
+            <w:pPr>
+              <w:rPr>
+                <w:sz w:val="28"/>
+                <w:szCs w:val="28"/>
+              </w:rPr>
+            </w:pPr>
+            <w:proofErr w:type="spellStart"/>
+            <w:r>
+              <w:rPr>
+                <w:sz w:val="28"/>
+                <w:szCs w:val="28"/>
+              </w:rPr>
+              <w:t>Fremstillelse</w:t>
+            </w:r>
+            <w:proofErr w:type="spellEnd"/>
+            <w:r>
+              <w:rPr>
+                <w:sz w:val="28"/>
+                <w:szCs w:val="28"/>
+              </w:rPr>
+              <w:t xml:space="preserve"> av data:</w:t>
+            </w:r>
+          </w:p>
+        </w:tc>
+      </w:tr>
+      <w:tr>
+        <w:trPr>
+          <w:trHeight w:val="743"/>
+        </w:trPr>
+        <w:tc>
+          <w:tcPr>
+            <w:tcW w:w="4378" w:type="dxa"/>
+          </w:tcPr>
+          <w:p>
+            <w:pPr>
+              <w:rPr>
+                <w:sz w:val="28"/>
+                <w:szCs w:val="28"/>
+              </w:rPr>
+            </w:pPr>
+            <w:r>
+              <w:rPr>
+                <w:sz w:val="28"/>
+                <w:szCs w:val="28"/>
+              </w:rPr>
+              <w:t>Ledige rom:</w:t>
+            </w:r>
+          </w:p>
+        </w:tc>
+        <w:tc>
+          <w:tcPr>
+            <w:tcW w:w="4378" w:type="dxa"/>
+          </w:tcPr>
+          <w:p>
+            <w:pPr>
+              <w:rPr>
+                <w:sz w:val="28"/>
+                <w:szCs w:val="28"/>
+              </w:rPr>
+            </w:pPr>
+            <w:r>
+              <w:rPr>
+                <w:sz w:val="28"/>
+                <w:szCs w:val="28"/>
+              </w:rPr>
+              <w:t>Alle rom vises som ledige, og man står fritt til å velge hva man vil.</w:t>
+            </w:r>
+          </w:p>
+        </w:tc>
+      </w:tr>
+      <w:tr>
+        <w:trPr>
+          <w:trHeight w:val="801"/>
+        </w:trPr>
+        <w:tc>
+          <w:tcPr>
+            <w:tcW w:w="4378" w:type="dxa"/>
+          </w:tcPr>
+          <w:p>
+            <w:pPr>
+              <w:rPr>
+                <w:sz w:val="28"/>
+                <w:szCs w:val="28"/>
+              </w:rPr>
+            </w:pPr>
+            <w:r>
+              <w:rPr>
+                <w:sz w:val="28"/>
+                <w:szCs w:val="28"/>
+              </w:rPr>
+              <w:t>Alle rom opptatt:</w:t>
+            </w:r>
+          </w:p>
+        </w:tc>
+        <w:tc>
+          <w:tcPr>
+            <w:tcW w:w="4378" w:type="dxa"/>
+          </w:tcPr>
+          <w:p>
+            <w:pPr>
+              <w:rPr>
+                <w:sz w:val="28"/>
+                <w:szCs w:val="28"/>
+              </w:rPr>
+            </w:pPr>
+            <w:r>
+              <w:rPr>
+                <w:sz w:val="28"/>
+                <w:szCs w:val="28"/>
+              </w:rPr>
+              <w:t>Rommene vises som rødt, tidsoversikt over når et rom blir ledig kan sees herfra.</w:t>
+            </w:r>
+          </w:p>
+        </w:tc>
+      </w:tr>
+      <w:tr>
+        <w:trPr>
+          <w:trHeight w:val="743"/>
+        </w:trPr>
+        <w:tc>
+          <w:tcPr>
+            <w:tcW w:w="4378" w:type="dxa"/>
+          </w:tcPr>
+          <w:p>
+            <w:pPr>
+              <w:rPr>
+                <w:sz w:val="28"/>
+                <w:szCs w:val="28"/>
+              </w:rPr>
+            </w:pPr>
+            <w:r>
+              <w:rPr>
+                <w:sz w:val="28"/>
+                <w:szCs w:val="28"/>
+              </w:rPr>
+              <w:t>Skolen er stengt:</w:t>
+            </w:r>
+          </w:p>
+        </w:tc>
+        <w:tc>
+          <w:tcPr>
+            <w:tcW w:w="4378" w:type="dxa"/>
+          </w:tcPr>
+          <w:p>
+            <w:pPr>
+              <w:rPr>
+                <w:sz w:val="28"/>
+                <w:szCs w:val="28"/>
+              </w:rPr>
+            </w:pPr>
+            <w:r>
+              <w:rPr>
+                <w:sz w:val="28"/>
+                <w:szCs w:val="28"/>
+              </w:rPr>
+              <w:t>Nettside er tilgjengelig, rom er ikke det.</w:t>
+            </w:r>
+          </w:p>
+        </w:tc>
+      </w:tr>
+      <w:tr>
+        <w:trPr>
+          <w:trHeight w:val="801"/>
+        </w:trPr>
+        <w:tc>
+          <w:tcPr>
+            <w:tcW w:w="4378" w:type="dxa"/>
+          </w:tcPr>
+          <w:p>
+            <w:pPr>
+              <w:rPr>
+                <w:sz w:val="28"/>
+                <w:szCs w:val="28"/>
+              </w:rPr>
+            </w:pPr>
+            <w:r>
+              <w:rPr>
+                <w:sz w:val="28"/>
+                <w:szCs w:val="28"/>
+              </w:rPr>
+              <w:t>Et rom har blitt reservert, men ikke tatt I bruk.</w:t>
+            </w:r>
+          </w:p>
+        </w:tc>
+        <w:tc>
+          <w:tcPr>
+            <w:tcW w:w="4378" w:type="dxa"/>
+          </w:tcPr>
+          <w:p>
+            <w:pPr>
+              <w:rPr>
+                <w:sz w:val="28"/>
+                <w:szCs w:val="28"/>
+              </w:rPr>
+            </w:pPr>
+            <w:r>
+              <w:rPr>
+                <w:sz w:val="28"/>
+                <w:szCs w:val="28"/>
+              </w:rPr>
+              <w:t xml:space="preserve">Rommet vises som reservert, og etter 15-minutter </w:t>
+            </w:r>
+            <w:proofErr w:type="spellStart"/>
+            <w:r>
+              <w:rPr>
+                <w:sz w:val="28"/>
+                <w:szCs w:val="28"/>
+              </w:rPr>
+              <w:t>reverterer</w:t>
+            </w:r>
+            <w:proofErr w:type="spellEnd"/>
+            <w:r>
+              <w:rPr>
+                <w:sz w:val="28"/>
+                <w:szCs w:val="28"/>
+              </w:rPr>
+              <w:t xml:space="preserve"> det til åpent.</w:t>
+            </w:r>
+          </w:p>
+        </w:tc>
+      </w:tr>
+    </w:tbl>
+    <w:p>
+      <w:pPr>
+        <w:sectPr>
+          <w:pgSz w:w="11900" w:h="16840"/>
+          <w:pgMar w:top="1440" w:right="1800" w:bottom="1440" w:left="1800" w:header="708" w:footer="708" w:gutter="0"/>
+          <w:cols w:space="708"/>
+          <w:docGrid w:linePitch="360"/>
+        </w:sectPr>
+      </w:pPr>
+    </w:p>
+    <w:p>
+      <w:pPr>
+        <w:pStyle w:val="Overskrift2"/>
+        <w:rPr>
+          <w:b w:val="0"/>
+          <w:color w:val="000000" w:themeColor="text1"/>
+          <w:sz w:val="24"/>
+          <w:szCs w:val="24"/>
+          <w:lang w:val="nb-NO"/>
+        </w:rPr>
+      </w:pPr>
+      <w:r>
+        <w:rPr>
+          <w:sz w:val="36"/>
+          <w:szCs w:val="36"/>
+          <w:lang w:val="nb-NO"/>
+        </w:rPr>
+        <w:lastRenderedPageBreak/>
+        <w:t>Logisk design</w:t>
+      </w:r>
+    </w:p>
+    <w:p/>
+    <w:p>
+      <w:pPr>
+        <w:spacing w:after="0" w:line="240" w:lineRule="auto"/>
+      </w:pPr>
+      <w:r>
+        <w:t xml:space="preserve">I henhold til våres visjon var det ønskelig å lage en oversiktelig og interaktiv løsning der bruker kan lett reservere gruppe rom i </w:t>
+      </w:r>
+      <w:proofErr w:type="spellStart"/>
+      <w:r>
+        <w:t>Westerdals</w:t>
+      </w:r>
+      <w:proofErr w:type="spellEnd"/>
+      <w:r>
+        <w:t xml:space="preserve"> </w:t>
+      </w:r>
+      <w:proofErr w:type="spellStart"/>
+      <w:r>
+        <w:t>ACT’s</w:t>
+      </w:r>
+      <w:proofErr w:type="spellEnd"/>
+      <w:r>
+        <w:t xml:space="preserve"> nye lokaler. For å understreke at løsningen er fra </w:t>
+      </w:r>
+      <w:proofErr w:type="spellStart"/>
+      <w:r>
+        <w:t>Westerdals</w:t>
+      </w:r>
+      <w:proofErr w:type="spellEnd"/>
+      <w:r>
+        <w:t xml:space="preserve"> ACT, valgte vi å bruke tilhørende logo.</w:t>
+      </w:r>
+    </w:p>
+    <w:p>
+      <w:pPr>
+        <w:spacing w:after="0" w:line="240" w:lineRule="auto"/>
+      </w:pPr>
+    </w:p>
+    <w:p>
+      <w:pPr>
+        <w:spacing w:after="0" w:line="240" w:lineRule="auto"/>
+      </w:pPr>
+      <w:r>
+        <w:t>Hovedmålet bak visjonen om et interaktivt kart som viser tilgjengelige rom, er å skape litt liv</w:t>
+      </w:r>
+      <w:r>
+        <w:t xml:space="preserve"> gjennom en grafisk løsning.</w:t>
+      </w:r>
+    </w:p>
+    <w:p>
+      <w:pPr>
+        <w:spacing w:after="0" w:line="240" w:lineRule="auto"/>
+      </w:pPr>
+    </w:p>
+    <w:p>
+      <w:pPr>
+        <w:spacing w:after="0" w:line="240" w:lineRule="auto"/>
+      </w:pPr>
+      <w:r>
+        <w:t>Siden har en veldig enkel oppbygging som består av:</w:t>
+      </w:r>
+    </w:p>
+    <w:p>
+      <w:pPr>
+        <w:spacing w:after="0" w:line="240" w:lineRule="auto"/>
+      </w:pPr>
+    </w:p>
+    <w:p>
+      <w:pPr>
+        <w:pStyle w:val="Listeavsnitt"/>
+        <w:numPr>
+          <w:ilvl w:val="0"/>
+          <w:numId w:val="1"/>
+        </w:numPr>
+        <w:spacing w:after="0" w:line="240" w:lineRule="auto"/>
+      </w:pPr>
+      <w:r>
+        <w:t>Innlogging</w:t>
+      </w:r>
+    </w:p>
+    <w:p>
+      <w:pPr>
+        <w:pStyle w:val="Listeavsnitt"/>
+        <w:numPr>
+          <w:ilvl w:val="0"/>
+          <w:numId w:val="1"/>
+        </w:numPr>
+        <w:spacing w:after="0" w:line="240" w:lineRule="auto"/>
+      </w:pPr>
+      <w:r>
+        <w:t>Hovedside med:</w:t>
+      </w:r>
+    </w:p>
+    <w:p>
+      <w:pPr>
+        <w:pStyle w:val="Listeavsnitt"/>
+        <w:numPr>
+          <w:ilvl w:val="0"/>
+          <w:numId w:val="2"/>
+        </w:numPr>
+        <w:spacing w:after="0" w:line="240" w:lineRule="auto"/>
+      </w:pPr>
+      <w:r>
+        <w:t>UI, der man velger kriteriene for ønsket rom</w:t>
+      </w:r>
+    </w:p>
+    <w:p>
+      <w:pPr>
+        <w:pStyle w:val="Listeavsnitt"/>
+        <w:numPr>
+          <w:ilvl w:val="0"/>
+          <w:numId w:val="2"/>
+        </w:numPr>
+        <w:spacing w:after="0" w:line="240" w:lineRule="auto"/>
+      </w:pPr>
+      <w:r>
+        <w:t>Interaktivt rom kart som viser tilgjengelige rom gjennom bruk av farge.</w:t>
+      </w:r>
+    </w:p>
+    <w:p>
+      <w:pPr>
+        <w:spacing w:after="0" w:line="240" w:lineRule="auto"/>
+      </w:pPr>
+    </w:p>
+    <w:p>
+      <w:pPr>
+        <w:pStyle w:val="Overskrift2"/>
+        <w:rPr>
+          <w:lang w:val="nb-NO"/>
+        </w:rPr>
+      </w:pPr>
+      <w:r>
+        <w:rPr>
+          <w:u w:val="single"/>
+          <w:lang w:val="nb-NO"/>
+        </w:rPr>
+        <w:t>Funksjonsdiagram:</w:t>
+      </w:r>
+    </w:p>
+    <w:p/>
+    <w:p/>
+    <w:p>
+      <w:r>
+        <w:rPr>
+          <w:noProof/>
+          <w:lang w:val="en-US"/>
+        </w:rPr>
+        <w:pict>
+          <v:rect id="Rectangle 23" o:spid="_x0000_s1048" style="position:absolute;margin-left:27pt;margin-top:36.35pt;width:117pt;height:1in;z-index:251652096;visibility:visible;v-text-anchor:middle" wrapcoords="-138 -225 -138 21375 21738 21375 21738 -225 -138 -225" o:gfxdata="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" fillcolor="#4f81bd [3204]" strokecolor="#4579b8 [3044]">
+            <v:fill color2="#a7bfde [1620]" rotate="t" type="gradient">
+              <o:fill v:ext="view" type="gradientUnscaled"/>
+            </v:fill>
+            <v:shadow on="t" opacity="22937f" origin=",.5" offset="0,.63889mm"/>
+            <v:textbox>
+              <w:txbxContent>
+                <w:p>
+                  <w:pPr>
+                    <w:jc w:val="center"/>
+                  </w:pPr>
+                  <w:r>
+                    <w:t>Bruker Logger inn</w:t>
+                  </w:r>
+                </w:p>
+                <w:p>
+                  <w:pPr>
+                    <w:jc w:val="center"/>
+                  </w:pPr>
+                  <w:r>
+                    <w:t>Grensesnitt låses opp.</w:t>
+                  </w:r>
+                </w:p>
+                <w:p/>
+              </w:txbxContent>
+            </v:textbox>
+            <w10:wrap type="through"/>
+          </v:rect>
+        </w:pict>
+      </w:r>
+      <w:r>
+        <w:rPr>
+          <w:noProof/>
+          <w:lang w:val="en-US"/>
+        </w:rPr>
+        <w:pict>
+          <v:shapetype id="_x0000_t32" coordsize="21600,21600" o:spt="32" o:oned="t" path="m,l21600,21600e" filled="f">
+            <v:path arrowok="t" fillok="f" o:connecttype="none"/>
+            <o:lock v:ext="edit" shapetype="t"/>
+          </v:shapetype>
+          <v:shape id="Straight Arrow Connector 21" o:spid="_x0000_s1047" type="#_x0000_t32" style="position:absolute;margin-left:9pt;margin-top:.35pt;width:171pt;height:36pt;z-index:251653120;visibility:visible" o:gfxdata="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" strokecolor="#4f81bd [3204]" strokeweight="2pt">
+            <v:stroke endarrow="open"/>
+            <v:shadow on="t" opacity="24903f" origin=",.5" offset="0,.55556mm"/>
+          </v:shape>
+        </w:pict>
+      </w:r>
+      <w:r>
+        <w:rPr>
+          <w:noProof/>
+          <w:lang w:val="en-US"/>
+        </w:rPr>
+        <w:pict>
+          <v:shape id="Straight Arrow Connector 20" o:spid="_x0000_s1046" type="#_x0000_t32" style="position:absolute;margin-left:261pt;margin-top:135.35pt;width:36pt;height:36pt;z-index:251654144;visibility:visible" o:gfxdata="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" strokecolor="#4f81bd [3204]" strokeweight="2pt">
+            <v:stroke startarrow="open" endarrow="open"/>
+            <v:shadow on="t" opacity="24903f" origin=",.5" offset="0,.55556mm"/>
+          </v:shape>
+        </w:pict>
+      </w:r>
+      <w:r>
+        <w:rPr>
+          <w:noProof/>
+          <w:lang w:val="en-US"/>
+        </w:rPr>
+        <w:pict>
+          <v:shape id="Straight Arrow Connector 19" o:spid="_x0000_s1045" type="#_x0000_t32" style="position:absolute;margin-left:297pt;margin-top:135.35pt;width:117pt;height:36pt;z-index:251655168;visibility:visible" o:gfxdata="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" strokecolor="#4f81bd [3204]" strokeweight="2pt">
+            <v:stroke startarrow="open" endarrow="open"/>
+            <v:shadow on="t" opacity="24903f" origin=",.5" offset="0,.55556mm"/>
+          </v:shape>
+        </w:pict>
+      </w:r>
+      <w:r>
+        <w:rPr>
+          <w:noProof/>
+          <w:lang w:val="en-US"/>
+        </w:rPr>
+        <w:pict>
+          <v:shape id="Straight Arrow Connector 18" o:spid="_x0000_s1044" type="#_x0000_t32" style="position:absolute;margin-left:3in;margin-top:135.35pt;width:9pt;height:36pt;flip:x;z-index:251656192;visibility:visible" o:gfxdata="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" strokecolor="#4f81bd [3204]" strokeweight="2pt">
+            <v:stroke startarrow="open" endarrow="open"/>
+            <v:shadow on="t" opacity="24903f" origin=",.5" offset="0,.55556mm"/>
+          </v:shape>
+        </w:pict>
+      </w:r>
+      <w:r>
+        <w:rPr>
+          <w:noProof/>
+          <w:lang w:val="en-US"/>
+        </w:rPr>
+        <w:pict>
+          <v:shape id="Straight Arrow Connector 17" o:spid="_x0000_s1043" type="#_x0000_t32" style="position:absolute;margin-left:27pt;margin-top:135.35pt;width:162pt;height:36pt;flip:x;z-index:251657216;visibility:visible" o:gfxdata="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" strokecolor="#4f81bd [3204]" strokeweight="2pt">
+            <v:stroke startarrow="open" endarrow="open"/>
+            <v:shadow on="t" opacity="24903f" origin=",.5" offset="0,.55556mm"/>
+          </v:shape>
+        </w:pict>
+      </w:r>
+      <w:r>
+        <w:rPr>
+          <w:noProof/>
+          <w:lang w:val="en-US"/>
+        </w:rPr>
+        <w:pict>
+          <v:rect id="Rectangle 14" o:spid="_x0000_s1042" style="position:absolute;margin-left:5in;margin-top:180.35pt;width:117pt;height:36pt;z-index:251658240;visibility:visible;v-text-anchor:middle" wrapcoords="-138 -450 -138 21150 21738 21150 21738 -450 -138 -450" o:gfxdata="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" fillcolor="#4f81bd [3204]" strokecolor="#4579b8 [3044]">
+            <v:fill color2="#a7bfde [1620]" rotate="t" type="gradient">
+              <o:fill v:ext="view" type="gradientUnscaled"/>
+            </v:fill>
+            <v:shadow on="t" opacity="22937f" origin=",.5" offset="0,.63889mm"/>
+            <v:textbox>
+              <w:txbxContent>
+                <w:p>
+                  <w:pPr>
+                    <w:jc w:val="center"/>
+                  </w:pPr>
+                  <w:proofErr w:type="spellStart"/>
+                  <w:r>
+                    <w:t>Utstyrs-spesifikasjon</w:t>
+                  </w:r>
+                  <w:proofErr w:type="spellEnd"/>
+                </w:p>
+                <w:p>
+                  <w:pPr>
+                    <w:jc w:val="center"/>
+                  </w:pPr>
+                </w:p>
+              </w:txbxContent>
+            </v:textbox>
+            <w10:wrap type="through"/>
+          </v:rect>
+        </w:pict>
+      </w:r>
+      <w:r>
+        <w:rPr>
+          <w:noProof/>
+          <w:lang w:val="en-US"/>
+        </w:rPr>
+        <w:pict>
+          <v:rect id="Rectangle 13" o:spid="_x0000_s1041" style="position:absolute;margin-left:279pt;margin-top:180.35pt;width:63pt;height:36pt;z-index:251659264;visibility:visible;mso-width-relative:margin;v-text-anchor:middle" wrapcoords="-257 -450 -257 21150 21857 21150 21857 -450 -257 -450" o:gfxdata="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" fillcolor="#4f81bd [3204]" strokecolor="#4579b8 [3044]">
+            <v:fill color2="#a7bfde [1620]" rotate="t" type="gradient">
+              <o:fill v:ext="view" type="gradientUnscaled"/>
+            </v:fill>
+            <v:shadow on="t" opacity="22937f" origin=",.5" offset="0,.63889mm"/>
+            <v:textbox>
+              <w:txbxContent>
+                <w:p>
+                  <w:pPr>
+                    <w:jc w:val="center"/>
+                  </w:pPr>
+                  <w:r>
+                    <w:t>Antall</w:t>
+                  </w:r>
+                </w:p>
+              </w:txbxContent>
+            </v:textbox>
+            <w10:wrap type="through"/>
+          </v:rect>
+        </w:pict>
+      </w:r>
+      <w:r>
+        <w:rPr>
+          <w:noProof/>
+          <w:lang w:val="en-US"/>
+        </w:rPr>
+        <w:pict>
+          <v:rect id="Rectangle 9" o:spid="_x0000_s1039" style="position:absolute;margin-left:-53.95pt;margin-top:180.35pt;width:153pt;height:36pt;z-index:251660288;visibility:visible;mso-width-relative:margin;mso-height-relative:margin;v-text-anchor:middle" wrapcoords="-106 -450 -106 21150 21706 21150 21706 -450 -106 -450" o:gfxdata="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" fillcolor="#4f81bd [3204]" strokecolor="#4579b8 [3044]">
+            <v:fill color2="#a7bfde [1620]" rotate="t" type="gradient">
+              <o:fill v:ext="view" type="gradientUnscaled"/>
+            </v:fill>
+            <v:shadow on="t" opacity="22937f" origin=",.5" offset="0,.63889mm"/>
+            <v:textbox>
+              <w:txbxContent>
+                <w:p>
+                  <w:pPr>
+                    <w:jc w:val="center"/>
+                  </w:pPr>
+                  <w:r>
+                    <w:t>Spesifiserer dato</w:t>
+                  </w:r>
+                </w:p>
+              </w:txbxContent>
+            </v:textbox>
+            <w10:wrap type="through"/>
+          </v:rect>
+        </w:pict>
+      </w:r>
+      <w:r>
+        <w:rPr>
+          <w:noProof/>
+          <w:lang w:val="en-US"/>
+        </w:rPr>
+        <w:pict>
+          <v:rect id="Rectangle 12" o:spid="_x0000_s1040" style="position:absolute;margin-left:117pt;margin-top:180.35pt;width:2in;height:36pt;z-index:251661312;visibility:visible;mso-height-relative:margin;v-text-anchor:middle" wrapcoords="-112 -450 -112 21150 21712 21150 21712 -450 -112 -450" o:gfxdata="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" fillcolor="#4f81bd [3204]" strokecolor="#4579b8 [3044]">
+            <v:fill color2="#a7bfde [1620]" rotate="t" type="gradient">
+              <o:fill v:ext="view" type="gradientUnscaled"/>
+            </v:fill>
+            <v:shadow on="t" opacity="22937f" origin=",.5" offset="0,.63889mm"/>
+            <v:textbox>
+              <w:txbxContent>
+                <w:p>
+                  <w:pPr>
+                    <w:jc w:val="center"/>
+                  </w:pPr>
+                  <w:r>
+                    <w:t xml:space="preserve">Legge inn </w:t>
+                  </w:r>
+                  <w:proofErr w:type="spellStart"/>
+                  <w:r>
+                    <w:t>fra-til</w:t>
+                  </w:r>
+                  <w:proofErr w:type="spellEnd"/>
+                  <w:r>
+                    <w:t xml:space="preserve"> tidspunkt</w:t>
+                  </w:r>
+                </w:p>
+              </w:txbxContent>
+            </v:textbox>
+            <w10:wrap type="through"/>
+          </v:rect>
+        </w:pict>
+      </w:r>
+      <w:r>
+        <w:rPr>
+          <w:noProof/>
+          <w:lang w:val="en-US"/>
+        </w:rPr>
+        <w:pict>
+          <v:rect id="Rectangle 5" o:spid="_x0000_s1038" style="position:absolute;margin-left:189pt;margin-top:18.35pt;width:126pt;height:108pt;z-index:251662336;visibility:visible;v-text-anchor:middle" wrapcoords="-129 -150 -129 21450 21729 21450 21729 -150 -129 -150" o:gfxdata="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" fillcolor="#4f81bd [3204]" strokecolor="#4579b8 [3044]">
+            <v:fill color2="#a7bfde [1620]" rotate="t" type="gradient">
+              <o:fill v:ext="view" type="gradientUnscaled"/>
+            </v:fill>
+            <v:shadow on="t" opacity="22937f" origin=",.5" offset="0,.63889mm"/>
+            <v:textbox>
+              <w:txbxContent>
+                <w:p>
+                  <w:pPr>
+                    <w:jc w:val="center"/>
+                  </w:pPr>
+                  <w:proofErr w:type="spellStart"/>
+                  <w:r>
+                    <w:t>Hoved</w:t>
+                  </w:r>
+                  <w:proofErr w:type="spellEnd"/>
+                  <w:r>
+                    <w:t xml:space="preserve"> UI</w:t>
+                  </w:r>
+                </w:p>
+                <w:p>
+                  <w:pPr>
+                    <w:jc w:val="center"/>
+                  </w:pPr>
+                </w:p>
+              </w:txbxContent>
+            </v:textbox>
+            <w10:wrap type="through"/>
+          </v:rect>
+        </w:pict>
+      </w:r>
+    </w:p>
+    <w:p>
+      <w:pPr>
+        <w:spacing w:after="0" w:line="240" w:lineRule="auto"/>
+        <w:rPr>
+          <w:sz w:val="24"/>
+          <w:szCs w:val="24"/>
+        </w:rPr>
+      </w:pPr>
+    </w:p>
+    <w:p>
+      <w:pPr>
+        <w:spacing w:after="0" w:line="240" w:lineRule="auto"/>
+        <w:rPr>
+          <w:sz w:val="24"/>
+          <w:szCs w:val="24"/>
+        </w:rPr>
+      </w:pPr>
+      <w:r>
+        <w:rPr>
+          <w:noProof/>
+          <w:lang w:val="en-US"/>
+        </w:rPr>
+        <w:pict>
+          <v:rect id="Rectangle 24" o:spid="_x0000_s1049" style="position:absolute;margin-left:-17.95pt;margin-top:230.25pt;width:459pt;height:167.3pt;z-index:251663360;visibility:visible;v-text-anchor:middle" wrapcoords="-35 -90 -35 21510 21635 21510 21635 -90 -35 -90" o:gfxdata="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" fillcolor="#4f81bd [3204]" strokecolor="#4579b8 [3044]">
+            <v:fill color2="#a7bfde [1620]" rotate="t" type="gradient">
+              <o:fill v:ext="view" type="gradientUnscaled"/>
+            </v:fill>
+            <v:shadow on="t" opacity="22937f" origin=",.5" offset="0,.63889mm"/>
+            <v:textbox>
+              <w:txbxContent>
+                <w:p>
+                  <w:pPr>
+                    <w:jc w:val="center"/>
+                    <w:rPr>
+                      <w:sz w:val="40"/>
+                      <w:szCs w:val="40"/>
+                    </w:rPr>
+                  </w:pPr>
+                  <w:r>
+                    <w:rPr>
+                      <w:sz w:val="40"/>
+                      <w:szCs w:val="40"/>
+                    </w:rPr>
+                    <w:t>Kart over ledige/ikke ledige rom.</w:t>
+                  </w:r>
+                </w:p>
+                <w:p>
+                  <w:pPr>
+                    <w:rPr>
+                      <w:sz w:val="40"/>
+                      <w:szCs w:val="40"/>
+                    </w:rPr>
+                  </w:pPr>
+                </w:p>
+              </w:txbxContent>
+            </v:textbox>
+            <w10:wrap type="through"/>
+          </v:rect>
+        </w:pict>
+      </w:r>
+    </w:p>
+    <w:p>
+      <w:pPr>
+        <w:pStyle w:val="Overskrift2"/>
+        <w:rPr>
+          <w:color w:val="auto"/>
+          <w:sz w:val="24"/>
+          <w:szCs w:val="24"/>
+        </w:rPr>
+      </w:pPr>
+    </w:p>
+    <w:p>
+      <w:pPr>
+        <w:rPr>
+          <w:lang w:val="en-US"/>
+        </w:rPr>
+      </w:pPr>
+    </w:p>
+    <w:p>
+      <w:pPr>
+        <w:rPr>
+          <w:lang w:val="en-US"/>
+        </w:rPr>
+      </w:pPr>
+    </w:p>
+    <w:p>
+      <w:pPr>
+        <w:rPr>
+          <w:lang w:val="en-US"/>
+        </w:rPr>
+      </w:pPr>
+    </w:p>
+    <w:p>
+      <w:pPr>
+        <w:rPr>
+          <w:lang w:val="en-US"/>
+        </w:rPr>
+      </w:pPr>
+    </w:p>
+    <w:p>
+      <w:pPr>
+        <w:rPr>
+          <w:lang w:val="en-US"/>
+        </w:rPr>
+      </w:pPr>
+    </w:p>
+    <w:p>
+      <w:pPr>
+        <w:rPr>
+          <w:lang w:val="en-US"/>
+        </w:rPr>
+      </w:pPr>
+    </w:p>
+    <w:p>
+      <w:pPr>
+        <w:rPr>
+          <w:b/>
+          <w:color w:val="4F81BD" w:themeColor="accent1"/>
+          <w:sz w:val="28"/>
+          <w:szCs w:val="28"/>
+        </w:rPr>
+      </w:pPr>
+      <w:r>
+        <w:rPr>
+          <w:b/>
+          <w:color w:val="4F81BD" w:themeColor="accent1"/>
+          <w:sz w:val="36"/>
+          <w:szCs w:val="36"/>
+        </w:rPr>
+        <w:lastRenderedPageBreak/>
+        <w:t>Fysisk</w:t>
+      </w:r>
+      <w:r>
+        <w:rPr>
+          <w:b/>
+          <w:color w:val="4F81BD" w:themeColor="accent1"/>
+          <w:sz w:val="36"/>
+          <w:szCs w:val="36"/>
+        </w:rPr>
+        <w:t xml:space="preserve"> design</w:t>
+      </w:r>
+    </w:p>
+    <w:p>
+      <w:pPr>
+        <w:rPr>
+          <w:color w:val="000000" w:themeColor="text1"/>
+          <w:sz w:val="24"/>
+          <w:szCs w:val="24"/>
+        </w:rPr>
+      </w:pPr>
+      <w:r>
+        <w:rPr>
+          <w:b/>
+          <w:color w:val="4F81BD" w:themeColor="accent1"/>
+          <w:sz w:val="28"/>
+          <w:szCs w:val="28"/>
+        </w:rPr>
+        <w:t>Brukt Teknologi</w:t>
+      </w:r>
+    </w:p>
+    <w:p>
+      <w:pPr>
+        <w:pStyle w:val="Listeavsnitt"/>
+        <w:numPr>
+          <w:ilvl w:val="0"/>
+          <w:numId w:val="1"/>
+        </w:numPr>
+        <w:rPr>
+          <w:color w:val="000000" w:themeColor="text1"/>
+          <w:sz w:val="24"/>
+          <w:szCs w:val="24"/>
+        </w:rPr>
+      </w:pPr>
+      <w:r>
+        <w:rPr>
+          <w:color w:val="000000" w:themeColor="text1"/>
+          <w:sz w:val="24"/>
+          <w:szCs w:val="24"/>
+        </w:rPr>
+        <w:t>HTML</w:t>
+      </w:r>
+    </w:p>
+    <w:p>
+      <w:pPr>
+        <w:pStyle w:val="Listeavsnitt"/>
+        <w:numPr>
+          <w:ilvl w:val="0"/>
+          <w:numId w:val="1"/>
+        </w:numPr>
+        <w:rPr>
+          <w:color w:val="000000" w:themeColor="text1"/>
+          <w:sz w:val="24"/>
+          <w:szCs w:val="24"/>
+        </w:rPr>
+      </w:pPr>
+      <w:r>
+        <w:rPr>
+          <w:color w:val="000000" w:themeColor="text1"/>
+          <w:sz w:val="24"/>
+          <w:szCs w:val="24"/>
+        </w:rPr>
+        <w:t>CSS</w:t>
+      </w:r>
+    </w:p>
+    <w:p>
+      <w:pPr>
+        <w:pStyle w:val="Listeavsnitt"/>
+        <w:numPr>
+          <w:ilvl w:val="0"/>
+          <w:numId w:val="1"/>
+        </w:numPr>
+        <w:rPr>
+          <w:color w:val="000000" w:themeColor="text1"/>
+          <w:sz w:val="24"/>
+          <w:szCs w:val="24"/>
+        </w:rPr>
+      </w:pPr>
+      <w:r>
+        <w:rPr>
+          <w:color w:val="000000" w:themeColor="text1"/>
+          <w:sz w:val="24"/>
+          <w:szCs w:val="24"/>
+        </w:rPr>
+        <w:t>PHP</w:t>
+      </w:r>
+    </w:p>
+    <w:p>
+      <w:pPr>
+        <w:pStyle w:val="Listeavsnitt"/>
+        <w:numPr>
+          <w:ilvl w:val="0"/>
+          <w:numId w:val="1"/>
+        </w:numPr>
+        <w:rPr>
+          <w:color w:val="000000" w:themeColor="text1"/>
+          <w:sz w:val="24"/>
+          <w:szCs w:val="24"/>
+        </w:rPr>
+      </w:pPr>
+      <w:r>
+        <w:rPr>
+          <w:color w:val="000000" w:themeColor="text1"/>
+          <w:sz w:val="24"/>
+          <w:szCs w:val="24"/>
+        </w:rPr>
+        <w:t>MySQL</w:t>
+      </w:r>
+    </w:p>
+    <w:p>
+      <w:pPr>
+        <w:rPr>
+          <w:color w:val="000000" w:themeColor="text1"/>
+          <w:sz w:val="24"/>
+          <w:szCs w:val="24"/>
+        </w:rPr>
+      </w:pPr>
+    </w:p>
+    <w:p>
+      <w:pPr>
+        <w:rPr>
+          <w:sz w:val="24"/>
+          <w:szCs w:val="24"/>
+        </w:rPr>
+      </w:pPr>
+      <w:r>
+        <w:rPr>
+          <w:sz w:val="24"/>
+          <w:szCs w:val="24"/>
+        </w:rPr>
+        <w:t>Gjennom bruk av tidligere kunnskap og programmene listet over har vi verktøyene for å bygge løsningen for våres visjon. HTML brukes for å lage grunnmuren og tagge innholdet for bruk i CSS, der det visuelle settes opp. Vi har tatt i bruk PHP for å bygge kommunikasjon mellom HTML og MySQL så data kan prosesseres og presenteres på skjerm. Disse verktøyene er ideelle for vårt formal da de er gratis og det ligger veldig mye ressurser under hvert verktøy på nettet.</w:t>
+      </w:r>
+    </w:p>
+    <w:p>
+      <w:pPr>
+        <w:rPr>
+          <w:sz w:val="24"/>
+          <w:szCs w:val="24"/>
+        </w:rPr>
+      </w:pPr>
+    </w:p>
+    <w:p>
+      <w:pPr>
+        <w:rPr>
+          <w:sz w:val="24"/>
+          <w:szCs w:val="24"/>
+        </w:rPr>
+      </w:pPr>
+      <w:r>
+        <w:rPr>
+          <w:b/>
+          <w:color w:val="4F81BD" w:themeColor="accent1"/>
+          <w:sz w:val="28"/>
+          <w:szCs w:val="28"/>
+        </w:rPr>
+        <w:t>Annen programvare</w:t>
+      </w:r>
+    </w:p>
+    <w:p>
+      <w:pPr>
+        <w:pStyle w:val="Listeavsnitt"/>
+        <w:numPr>
+          <w:ilvl w:val="0"/>
+          <w:numId w:val="1"/>
+        </w:numPr>
+        <w:spacing w:after="0" w:line="240" w:lineRule="auto"/>
+        <w:rPr>
+          <w:sz w:val="24"/>
+          <w:szCs w:val="24"/>
+        </w:rPr>
+      </w:pPr>
+      <w:proofErr w:type="spellStart"/>
+      <w:r>
+        <w:rPr>
+          <w:sz w:val="24"/>
+          <w:szCs w:val="24"/>
+        </w:rPr>
+        <w:t>Github</w:t>
+      </w:r>
+      <w:proofErr w:type="spellEnd"/>
+    </w:p>
+    <w:p>
+      <w:pPr>
+        <w:pStyle w:val="Listeavsnitt"/>
+        <w:numPr>
+          <w:ilvl w:val="0"/>
+          <w:numId w:val="1"/>
+        </w:numPr>
+        <w:spacing w:after="0" w:line="240" w:lineRule="auto"/>
+        <w:rPr>
+          <w:sz w:val="24"/>
+          <w:szCs w:val="24"/>
+        </w:rPr>
+      </w:pPr>
+      <w:proofErr w:type="spellStart"/>
+      <w:r>
+        <w:rPr>
+          <w:sz w:val="24"/>
+          <w:szCs w:val="24"/>
+        </w:rPr>
+        <w:t>Wamp</w:t>
+      </w:r>
+      <w:proofErr w:type="spellEnd"/>
+    </w:p>
+    <w:p>
+      <w:pPr>
+        <w:pStyle w:val="Listeavsnitt"/>
+        <w:numPr>
+          <w:ilvl w:val="0"/>
+          <w:numId w:val="1"/>
+        </w:numPr>
+        <w:spacing w:after="0" w:line="240" w:lineRule="auto"/>
+        <w:rPr>
+          <w:sz w:val="24"/>
+          <w:szCs w:val="24"/>
+        </w:rPr>
+      </w:pPr>
+      <w:r>
+        <w:rPr>
+          <w:sz w:val="24"/>
+          <w:szCs w:val="24"/>
+        </w:rPr>
+        <w:t>Sublime 2</w:t>
+      </w:r>
+    </w:p>
+    <w:p>
+      <w:pPr>
+        <w:pStyle w:val="Listeavsnitt"/>
+        <w:numPr>
+          <w:ilvl w:val="0"/>
+          <w:numId w:val="1"/>
+        </w:numPr>
+        <w:spacing w:after="0" w:line="240" w:lineRule="auto"/>
+        <w:rPr>
+          <w:sz w:val="24"/>
+          <w:szCs w:val="24"/>
+        </w:rPr>
+      </w:pPr>
+      <w:proofErr w:type="spellStart"/>
+      <w:r>
+        <w:rPr>
+          <w:sz w:val="24"/>
+          <w:szCs w:val="24"/>
+        </w:rPr>
+        <w:t>Photoshop</w:t>
+      </w:r>
+      <w:proofErr w:type="spellEnd"/>
+    </w:p>
+    <w:p>
+      <w:pPr>
+        <w:pStyle w:val="Listeavsnitt"/>
+        <w:numPr>
+          <w:ilvl w:val="0"/>
+          <w:numId w:val="1"/>
+        </w:numPr>
+        <w:spacing w:after="0" w:line="240" w:lineRule="auto"/>
+        <w:rPr>
+          <w:sz w:val="24"/>
+          <w:szCs w:val="24"/>
+        </w:rPr>
+      </w:pPr>
+      <w:r>
+        <w:rPr>
+          <w:sz w:val="24"/>
+          <w:szCs w:val="24"/>
+        </w:rPr>
+        <w:t xml:space="preserve">Microsoft </w:t>
+      </w:r>
+      <w:proofErr w:type="spellStart"/>
+      <w:r>
+        <w:rPr>
+          <w:sz w:val="24"/>
+          <w:szCs w:val="24"/>
+        </w:rPr>
+        <w:t>word</w:t>
+      </w:r>
+      <w:proofErr w:type="spellEnd"/>
+      <w:r>
+        <w:rPr>
+          <w:sz w:val="24"/>
+          <w:szCs w:val="24"/>
+        </w:rPr>
+        <w:t>, Excel</w:t>
+      </w:r>
+    </w:p>
+    <w:p>
+      <w:pPr>
+        <w:pStyle w:val="Listeavsnitt"/>
+        <w:numPr>
+          <w:ilvl w:val="0"/>
+          <w:numId w:val="1"/>
+        </w:numPr>
+        <w:spacing w:after="0" w:line="240" w:lineRule="auto"/>
+        <w:rPr>
+          <w:sz w:val="24"/>
+          <w:szCs w:val="24"/>
+        </w:rPr>
+      </w:pPr>
+      <w:proofErr w:type="spellStart"/>
+      <w:r>
+        <w:rPr>
+          <w:sz w:val="24"/>
+          <w:szCs w:val="24"/>
+        </w:rPr>
+        <w:t>Chrome</w:t>
+      </w:r>
+      <w:proofErr w:type="spellEnd"/>
+      <w:r>
+        <w:rPr>
+          <w:sz w:val="24"/>
+          <w:szCs w:val="24"/>
+        </w:rPr>
+        <w:t>, Safari, IE</w:t>
+      </w:r>
+    </w:p>
+    <w:p>
+      <w:pPr>
+        <w:spacing w:after="0" w:line="240" w:lineRule="auto"/>
+        <w:rPr>
+          <w:sz w:val="24"/>
+          <w:szCs w:val="24"/>
+        </w:rPr>
+      </w:pPr>
+    </w:p>
+    <w:p>
+      <w:pPr>
+        <w:spacing w:after="0" w:line="240" w:lineRule="auto"/>
+        <w:rPr>
+          <w:sz w:val="24"/>
+          <w:szCs w:val="24"/>
+        </w:rPr>
+      </w:pPr>
+      <w:proofErr w:type="spellStart"/>
+      <w:r>
+        <w:rPr>
+          <w:sz w:val="24"/>
+          <w:szCs w:val="24"/>
+        </w:rPr>
+        <w:t>Github</w:t>
+      </w:r>
+      <w:proofErr w:type="spellEnd"/>
+      <w:r>
+        <w:rPr>
+          <w:sz w:val="24"/>
+          <w:szCs w:val="24"/>
+        </w:rPr>
+        <w:t xml:space="preserve"> er tatt i bruk for å sørge for god arbeidsflyt og versjonskontroll. </w:t>
+      </w:r>
+      <w:proofErr w:type="spellStart"/>
+      <w:r>
+        <w:rPr>
+          <w:sz w:val="24"/>
+          <w:szCs w:val="24"/>
+        </w:rPr>
+        <w:t>Wamp</w:t>
+      </w:r>
+      <w:proofErr w:type="spellEnd"/>
+      <w:r>
+        <w:rPr>
+          <w:sz w:val="24"/>
+          <w:szCs w:val="24"/>
+        </w:rPr>
+        <w:t xml:space="preserve"> brukes for å kunne kjøre applikasjonen lokalt slik at man kan teste at alt fungerer slik det er tiltenkt</w:t>
+      </w:r>
+      <w:r>
+        <w:rPr>
+          <w:sz w:val="24"/>
+          <w:szCs w:val="24"/>
+        </w:rPr>
+        <w:t>.</w:t>
+      </w:r>
+    </w:p>
+    <w:p>
+      <w:pPr>
+        <w:spacing w:after="0" w:line="240" w:lineRule="auto"/>
+        <w:rPr>
+          <w:sz w:val="24"/>
+          <w:szCs w:val="24"/>
+        </w:rPr>
+      </w:pPr>
+      <w:r>
+        <w:rPr>
+          <w:sz w:val="24"/>
+          <w:szCs w:val="24"/>
+        </w:rPr>
+        <w:t xml:space="preserve">All koden blir skrevet i sublime </w:t>
+      </w:r>
+      <w:proofErr w:type="spellStart"/>
+      <w:r>
+        <w:rPr>
+          <w:sz w:val="24"/>
+          <w:szCs w:val="24"/>
+        </w:rPr>
+        <w:t>text</w:t>
+      </w:r>
+      <w:proofErr w:type="spellEnd"/>
+      <w:r>
+        <w:rPr>
+          <w:sz w:val="24"/>
+          <w:szCs w:val="24"/>
+        </w:rPr>
+        <w:t xml:space="preserve"> editor, mens </w:t>
+      </w:r>
+      <w:proofErr w:type="spellStart"/>
+      <w:r>
+        <w:rPr>
+          <w:sz w:val="24"/>
+          <w:szCs w:val="24"/>
+        </w:rPr>
+        <w:t>photoshop</w:t>
+      </w:r>
+      <w:proofErr w:type="spellEnd"/>
+      <w:r>
+        <w:rPr>
+          <w:sz w:val="24"/>
+          <w:szCs w:val="24"/>
+        </w:rPr>
+        <w:t xml:space="preserve"> brukes for å lage grafisk material.</w:t>
+      </w:r>
+    </w:p>
+    <w:p>
+      <w:pPr>
+        <w:spacing w:after="0" w:line="240" w:lineRule="auto"/>
+        <w:rPr>
+          <w:sz w:val="24"/>
+          <w:szCs w:val="24"/>
+        </w:rPr>
+      </w:pPr>
+    </w:p>
+    <w:p>
+      <w:pPr>
+        <w:spacing w:after="0" w:line="240" w:lineRule="auto"/>
+        <w:rPr>
+          <w:sz w:val="24"/>
+          <w:szCs w:val="24"/>
+        </w:rPr>
+      </w:pPr>
+      <w:r>
+        <w:rPr>
+          <w:sz w:val="24"/>
+          <w:szCs w:val="24"/>
+        </w:rPr>
+        <w:t xml:space="preserve">All dokumentasjon er skrevet i Microsoft </w:t>
+      </w:r>
+      <w:proofErr w:type="spellStart"/>
+      <w:r>
+        <w:rPr>
+          <w:sz w:val="24"/>
+          <w:szCs w:val="24"/>
+        </w:rPr>
+        <w:t>word</w:t>
+      </w:r>
+      <w:proofErr w:type="spellEnd"/>
+      <w:r>
+        <w:rPr>
+          <w:sz w:val="24"/>
+          <w:szCs w:val="24"/>
+        </w:rPr>
+        <w:t xml:space="preserve"> og Excel, og deretter lagret i et felles PDF dokument + vedlegg.</w:t>
+      </w:r>
+    </w:p>
+    <w:p>
+      <w:pPr>
+        <w:rPr>
+          <w:lang w:val="en-US"/>
+        </w:rPr>
+      </w:pPr>
+    </w:p>
+    <w:p>
+      <w:pPr>
+        <w:rPr>
+          <w:lang w:val="en-US"/>
+        </w:rPr>
+      </w:pPr>
+    </w:p>
+    <w:p>
+      <w:pPr>
+        <w:rPr>
+          <w:lang w:val="en-US"/>
+        </w:rPr>
+      </w:pPr>
+    </w:p>
+    <w:p>
+      <w:pPr>
+        <w:rPr>
+          <w:lang w:val="en-US"/>
+        </w:rPr>
+      </w:pPr>
+    </w:p>
+    <w:p>
+      <w:pPr>
+        <w:rPr>
+          <w:lang w:val="en-US"/>
+        </w:rPr>
+      </w:pPr>
+    </w:p>
+    <w:p>
+      <w:pPr>
+        <w:rPr>
+          <w:lang w:val="en-US"/>
+        </w:rPr>
+      </w:pPr>
+    </w:p>
+    <w:p>
+      <w:pPr>
+        <w:rPr>
+          <w:color w:val="4F81BD" w:themeColor="accent1"/>
+          <w:sz w:val="24"/>
+          <w:szCs w:val="24"/>
+        </w:rPr>
+      </w:pPr>
+      <w:r>
+        <w:rPr>
+          <w:b/>
+          <w:color w:val="4F81BD" w:themeColor="accent1"/>
+          <w:sz w:val="24"/>
+          <w:szCs w:val="24"/>
+        </w:rPr>
+        <w:lastRenderedPageBreak/>
+        <w:t>Skisse av konsept</w:t>
+      </w:r>
+    </w:p>
+    <w:p>
+      <w:pPr>
+        <w:rPr>
+          <w:color w:val="4F81BD" w:themeColor="accent1"/>
+          <w:sz w:val="24"/>
+          <w:szCs w:val="24"/>
+        </w:rPr>
+      </w:pPr>
+      <w:r>
+        <w:rPr>
+          <w:noProof/>
+          <w:color w:val="4F81BD" w:themeColor="accent1"/>
+          <w:sz w:val="24"/>
+          <w:szCs w:val="24"/>
+          <w:lang w:eastAsia="nb-NO"/>
+        </w:rPr>
+        <w:drawing>
+          <wp:inline distT="0" distB="0" distL="0" distR="0">
+            <wp:extent cx="6261326" cy="4035670"/>
+            <wp:effectExtent l="19050" t="0" r="6124" b="0"/>
+            <wp:docPr id="2" name="Bilde 1" descr="Uten navn.png"/>
+            <wp:cNvGraphicFramePr>
+              <a:graphicFrameLocks xmlns:a="http://schemas.openxmlformats.org/drawingml/2006/main" noChangeAspect="1"/>
+            </wp:cNvGraphicFramePr>
+            <a:graphic xmlns:a="http://schemas.openxmlformats.org/drawingml/2006/main">
+              <a:graphicData uri="http://schemas.openxmlformats.org/drawingml/2006/picture">
+                <pic:pic xmlns:pic="http://schemas.openxmlformats.org/drawingml/2006/picture">
+                  <pic:nvPicPr>
+                    <pic:cNvPr id="0" name="Uten navn.png"/>
+                    <pic:cNvPicPr/>
+                  </pic:nvPicPr>
+                  <pic:blipFill>
+                    <a:blip r:embed="rId9" cstate="print"/>
+                    <a:stretch>
+                      <a:fillRect/>
+                    </a:stretch>
+                  </pic:blipFill>
+                  <pic:spPr>
+                    <a:xfrm>
+                      <a:off x="0" y="0"/>
+                      <a:ext cx="6264831" cy="4037929"/>
+                    </a:xfrm>
+                    <a:prstGeom prst="rect">
+                      <a:avLst/>
+                    </a:prstGeom>
+                  </pic:spPr>
+                </pic:pic>
+              </a:graphicData>
+            </a:graphic>
+          </wp:inline>
+        </w:drawing>
+      </w:r>
     </w:p>
     <w:sectPr>
       <w:pgSz w:w="11906" w:h="16838"/>
@@ -4858,8 +7156,123 @@
       </w:rPr>
     </w:lvl>
   </w:abstractNum>
+  <w:abstractNum w:abstractNumId="1">
+    <w:nsid w:val="2D833F27"/>
+    <w:multiLevelType w:val="hybridMultilevel"/>
+    <w:tmpl w:val="C524A8BA"/>
+    <w:lvl w:ilvl="0" w:tplc="C360EB1A">
+      <w:numFmt w:val="bullet"/>
+      <w:lvlText w:val=""/>
+      <w:lvlJc w:val="left"/>
+      <w:pPr>
+        <w:ind w:left="1080" w:hanging="360"/>
+      </w:pPr>
+      <w:rPr>
+        <w:rFonts w:ascii="Symbol" w:eastAsiaTheme="minorHAnsi" w:hAnsi="Symbol" w:cstheme="minorBidi" w:hint="default"/>
+      </w:rPr>
+    </w:lvl>
+    <w:lvl w:ilvl="1" w:tplc="04140003" w:tentative="1">
+      <w:start w:val="1"/>
+      <w:numFmt w:val="bullet"/>
+      <w:lvlText w:val="o"/>
+      <w:lvlJc w:val="left"/>
+      <w:pPr>
+        <w:ind w:left="1800" w:hanging="360"/>
+      </w:pPr>
+      <w:rPr>
+        <w:rFonts w:ascii="Courier New" w:hAnsi="Courier New" w:cs="Courier New" w:hint="default"/>
+      </w:rPr>
+    </w:lvl>
+    <w:lvl w:ilvl="2" w:tplc="04140005" w:tentative="1">
+      <w:start w:val="1"/>
+      <w:numFmt w:val="bullet"/>
+      <w:lvlText w:val=""/>
+      <w:lvlJc w:val="left"/>
+      <w:pPr>
+        <w:ind w:left="2520" w:hanging="360"/>
+      </w:pPr>
+      <w:rPr>
+        <w:rFonts w:ascii="Wingdings" w:hAnsi="Wingdings" w:hint="default"/>
+      </w:rPr>
+    </w:lvl>
+    <w:lvl w:ilvl="3" w:tplc="04140001" w:tentative="1">
+      <w:start w:val="1"/>
+      <w:numFmt w:val="bullet"/>
+      <w:lvlText w:val=""/>
+      <w:lvlJc w:val="left"/>
+      <w:pPr>
+        <w:ind w:left="3240" w:hanging="360"/>
+      </w:pPr>
+      <w:rPr>
+        <w:rFonts w:ascii="Symbol" w:hAnsi="Symbol" w:hint="default"/>
+      </w:rPr>
+    </w:lvl>
+    <w:lvl w:ilvl="4" w:tplc="04140003" w:tentative="1">
+      <w:start w:val="1"/>
+      <w:numFmt w:val="bullet"/>
+      <w:lvlText w:val="o"/>
+      <w:lvlJc w:val="left"/>
+      <w:pPr>
+        <w:ind w:left="3960" w:hanging="360"/>
+      </w:pPr>
+      <w:rPr>
+        <w:rFonts w:ascii="Courier New" w:hAnsi="Courier New" w:cs="Courier New" w:hint="default"/>
+      </w:rPr>
+    </w:lvl>
+    <w:lvl w:ilvl="5" w:tplc="04140005" w:tentative="1">
+      <w:start w:val="1"/>
+      <w:numFmt w:val="bullet"/>
+      <w:lvlText w:val=""/>
+      <w:lvlJc w:val="left"/>
+      <w:pPr>
+        <w:ind w:left="4680" w:hanging="360"/>
+      </w:pPr>
+      <w:rPr>
+        <w:rFonts w:ascii="Wingdings" w:hAnsi="Wingdings" w:hint="default"/>
+      </w:rPr>
+    </w:lvl>
+    <w:lvl w:ilvl="6" w:tplc="04140001" w:tentative="1">
+      <w:start w:val="1"/>
+      <w:numFmt w:val="bullet"/>
+      <w:lvlText w:val=""/>
+      <w:lvlJc w:val="left"/>
+      <w:pPr>
+        <w:ind w:left="5400" w:hanging="360"/>
+      </w:pPr>
+      <w:rPr>
+        <w:rFonts w:ascii="Symbol" w:hAnsi="Symbol" w:hint="default"/>
+      </w:rPr>
+    </w:lvl>
+    <w:lvl w:ilvl="7" w:tplc="04140003" w:tentative="1">
+      <w:start w:val="1"/>
+      <w:numFmt w:val="bullet"/>
+      <w:lvlText w:val="o"/>
+      <w:lvlJc w:val="left"/>
+      <w:pPr>
+        <w:ind w:left="6120" w:hanging="360"/>
+      </w:pPr>
+      <w:rPr>
+        <w:rFonts w:ascii="Courier New" w:hAnsi="Courier New" w:cs="Courier New" w:hint="default"/>
+      </w:rPr>
+    </w:lvl>
+    <w:lvl w:ilvl="8" w:tplc="04140005" w:tentative="1">
+      <w:start w:val="1"/>
+      <w:numFmt w:val="bullet"/>
+      <w:lvlText w:val=""/>
+      <w:lvlJc w:val="left"/>
+      <w:pPr>
+        <w:ind w:left="6840" w:hanging="360"/>
+      </w:pPr>
+      <w:rPr>
+        <w:rFonts w:ascii="Wingdings" w:hAnsi="Wingdings" w:hint="default"/>
+      </w:rPr>
+    </w:lvl>
+  </w:abstractNum>
   <w:num w:numId="1">
     <w:abstractNumId w:val="0"/>
+  </w:num>
+  <w:num w:numId="2">
+    <w:abstractNumId w:val="1"/>
   </w:num>
 </w:numbering>
 </file>
@@ -5025,10 +7438,57 @@
     <w:qFormat/>
     <w:rsid w:val="00433EFF"/>
   </w:style>
+  <w:style w:type="paragraph" w:styleId="Overskrift1">
+    <w:name w:val="heading 1"/>
+    <w:basedOn w:val="Normal"/>
+    <w:next w:val="Normal"/>
+    <w:link w:val="Overskrift1Tegn"/>
+    <w:uiPriority w:val="9"/>
+    <w:qFormat/>
+    <w:rsid w:val="00C4446D"/>
+    <w:pPr>
+      <w:keepNext/>
+      <w:keepLines/>
+      <w:spacing w:before="480" w:after="0"/>
+      <w:outlineLvl w:val="0"/>
+    </w:pPr>
+    <w:rPr>
+      <w:rFonts w:asciiTheme="majorHAnsi" w:eastAsiaTheme="majorEastAsia" w:hAnsiTheme="majorHAnsi" w:cstheme="majorBidi"/>
+      <w:b/>
+      <w:bCs/>
+      <w:color w:val="365F91" w:themeColor="accent1" w:themeShade="BF"/>
+      <w:sz w:val="28"/>
+      <w:szCs w:val="28"/>
+    </w:rPr>
+  </w:style>
+  <w:style w:type="paragraph" w:styleId="Overskrift2">
+    <w:name w:val="heading 2"/>
+    <w:basedOn w:val="Normal"/>
+    <w:next w:val="Normal"/>
+    <w:link w:val="Overskrift2Tegn"/>
+    <w:uiPriority w:val="9"/>
+    <w:unhideWhenUsed/>
+    <w:qFormat/>
+    <w:rsid w:val="00CD2F34"/>
+    <w:pPr>
+      <w:keepNext/>
+      <w:keepLines/>
+      <w:spacing w:before="200" w:after="0" w:line="240" w:lineRule="auto"/>
+      <w:outlineLvl w:val="1"/>
+    </w:pPr>
+    <w:rPr>
+      <w:rFonts w:asciiTheme="majorHAnsi" w:eastAsiaTheme="majorEastAsia" w:hAnsiTheme="majorHAnsi" w:cstheme="majorBidi"/>
+      <w:b/>
+      <w:bCs/>
+      <w:color w:val="4F81BD" w:themeColor="accent1"/>
+      <w:sz w:val="26"/>
+      <w:szCs w:val="26"/>
+      <w:lang w:val="en-US"/>
+    </w:rPr>
+  </w:style>
   <w:style w:type="character" w:default="1" w:styleId="Standardskriftforavsnitt">
     <w:name w:val="Default Paragraph Font"/>
     <w:uiPriority w:val="1"/>
-    <w:semiHidden/>
     <w:unhideWhenUsed/>
   </w:style>
   <w:style w:type="table" w:default="1" w:styleId="Vanligtabell">
@@ -5100,6 +7560,67 @@
     <w:rPr>
       <w:color w:val="0000FF"/>
       <w:u w:val="single"/>
+    </w:rPr>
+  </w:style>
+  <w:style w:type="character" w:customStyle="1" w:styleId="Overskrift2Tegn">
+    <w:name w:val="Overskrift 2 Tegn"/>
+    <w:basedOn w:val="Standardskriftforavsnitt"/>
+    <w:link w:val="Overskrift2"/>
+    <w:uiPriority w:val="9"/>
+    <w:rsid w:val="00CD2F34"/>
+    <w:rPr>
+      <w:rFonts w:asciiTheme="majorHAnsi" w:eastAsiaTheme="majorEastAsia" w:hAnsiTheme="majorHAnsi" w:cstheme="majorBidi"/>
+      <w:b/>
+      <w:bCs/>
+      <w:color w:val="4F81BD" w:themeColor="accent1"/>
+      <w:sz w:val="26"/>
+      <w:szCs w:val="26"/>
+      <w:lang w:val="en-US"/>
+    </w:rPr>
+  </w:style>
+  <w:style w:type="character" w:customStyle="1" w:styleId="Overskrift1Tegn">
+    <w:name w:val="Overskrift 1 Tegn"/>
+    <w:basedOn w:val="Standardskriftforavsnitt"/>
+    <w:link w:val="Overskrift1"/>
+    <w:uiPriority w:val="9"/>
+    <w:rsid w:val="00C4446D"/>
+    <w:rPr>
+      <w:rFonts w:asciiTheme="majorHAnsi" w:eastAsiaTheme="majorEastAsia" w:hAnsiTheme="majorHAnsi" w:cstheme="majorBidi"/>
+      <w:b/>
+      <w:bCs/>
+      <w:color w:val="365F91" w:themeColor="accent1" w:themeShade="BF"/>
+      <w:sz w:val="28"/>
+      <w:szCs w:val="28"/>
+    </w:rPr>
+  </w:style>
+  <w:style w:type="paragraph" w:styleId="Bobletekst">
+    <w:name w:val="Balloon Text"/>
+    <w:basedOn w:val="Normal"/>
+    <w:link w:val="BobletekstTegn"/>
+    <w:uiPriority w:val="99"/>
+    <w:semiHidden/>
+    <w:unhideWhenUsed/>
+    <w:rsid w:val="002745E8"/>
+    <w:pPr>
+      <w:spacing w:after="0" w:line="240" w:lineRule="auto"/>
+    </w:pPr>
+    <w:rPr>
+      <w:rFonts w:ascii="Tahoma" w:hAnsi="Tahoma" w:cs="Tahoma"/>
+      <w:sz w:val="16"/>
+      <w:szCs w:val="16"/>
+    </w:rPr>
+  </w:style>
+  <w:style w:type="character" w:customStyle="1" w:styleId="BobletekstTegn">
+    <w:name w:val="Bobletekst Tegn"/>
+    <w:basedOn w:val="Standardskriftforavsnitt"/>
+    <w:link w:val="Bobletekst"/>
+    <w:uiPriority w:val="99"/>
+    <w:semiHidden/>
+    <w:rsid w:val="002745E8"/>
+    <w:rPr>
+      <w:rFonts w:ascii="Tahoma" w:hAnsi="Tahoma" w:cs="Tahoma"/>
+      <w:sz w:val="16"/>
+      <w:szCs w:val="16"/>
     </w:rPr>
   </w:style>
 </w:styles>

</xml_diff>

<commit_message>
Oppdatert PDF Prosjekt dokument igjen
</commit_message>
<xml_diff>
--- a/Dokumentasjon/Gruppe 29 Prosjekt Dokument.docx
+++ b/Dokumentasjon/Gruppe 29 Prosjekt Dokument.docx
@@ -37,7 +37,6 @@
                 <w:szCs w:val="40"/>
               </w:rPr>
             </w:pPr>
-            <w:proofErr w:type="spellStart"/>
             <w:r>
               <w:rPr>
                 <w:b/>
@@ -45,17 +44,7 @@
                 <w:sz w:val="40"/>
                 <w:szCs w:val="40"/>
               </w:rPr>
-              <w:t>Westerdals</w:t>
-            </w:r>
-            <w:proofErr w:type="spellEnd"/>
-            <w:r>
-              <w:rPr>
-                <w:b/>
-                <w:color w:val="1F497D" w:themeColor="text2"/>
-                <w:sz w:val="40"/>
-                <w:szCs w:val="40"/>
-              </w:rPr>
-              <w:t xml:space="preserve"> ACT</w:t>
+              <w:t>Westerdals ACT</w:t>
             </w:r>
           </w:p>
           <w:p>
@@ -75,59 +64,8 @@
                 <w:sz w:val="28"/>
                 <w:szCs w:val="28"/>
               </w:rPr>
-              <w:t xml:space="preserve">Oslo </w:t>
-            </w:r>
-            <w:proofErr w:type="spellStart"/>
-            <w:r>
-              <w:rPr>
-                <w:b/>
-                <w:color w:val="1F497D" w:themeColor="text2"/>
-                <w:sz w:val="28"/>
-                <w:szCs w:val="28"/>
-              </w:rPr>
-              <w:t>School</w:t>
-            </w:r>
-            <w:proofErr w:type="spellEnd"/>
-            <w:r>
-              <w:rPr>
-                <w:b/>
-                <w:color w:val="1F497D" w:themeColor="text2"/>
-                <w:sz w:val="28"/>
-                <w:szCs w:val="28"/>
-              </w:rPr>
-              <w:t xml:space="preserve"> </w:t>
-            </w:r>
-            <w:proofErr w:type="spellStart"/>
-            <w:r>
-              <w:rPr>
-                <w:b/>
-                <w:color w:val="1F497D" w:themeColor="text2"/>
-                <w:sz w:val="28"/>
-                <w:szCs w:val="28"/>
-              </w:rPr>
-              <w:t>of</w:t>
-            </w:r>
-            <w:proofErr w:type="spellEnd"/>
-            <w:r>
-              <w:rPr>
-                <w:b/>
-                <w:color w:val="1F497D" w:themeColor="text2"/>
-                <w:sz w:val="28"/>
-                <w:szCs w:val="28"/>
-              </w:rPr>
-              <w:t xml:space="preserve"> Arts, Communication and </w:t>
-            </w:r>
-            <w:proofErr w:type="spellStart"/>
-            <w:r>
-              <w:rPr>
-                <w:b/>
-                <w:color w:val="1F497D" w:themeColor="text2"/>
-                <w:sz w:val="28"/>
-                <w:szCs w:val="28"/>
-              </w:rPr>
-              <w:t>Technology</w:t>
-            </w:r>
-            <w:proofErr w:type="spellEnd"/>
+              <w:t>Oslo School of Arts, Communication and Technology</w:t>
+            </w:r>
           </w:p>
         </w:tc>
         <w:tc>
@@ -502,7 +440,6 @@
                 <w:szCs w:val="24"/>
               </w:rPr>
             </w:pPr>
-            <w:proofErr w:type="gramStart"/>
             <w:r>
               <w:rPr>
                 <w:b/>
@@ -512,7 +449,6 @@
               </w:rPr>
               <w:t>13.03.2015</w:t>
             </w:r>
-            <w:proofErr w:type="gramEnd"/>
           </w:p>
         </w:tc>
       </w:tr>
@@ -653,25 +589,14 @@
                 <w:szCs w:val="24"/>
               </w:rPr>
             </w:pPr>
-            <w:proofErr w:type="spellStart"/>
-            <w:r>
-              <w:rPr>
-                <w:b/>
-                <w:color w:val="000000" w:themeColor="text1"/>
-                <w:sz w:val="24"/>
-                <w:szCs w:val="24"/>
-              </w:rPr>
-              <w:t>iteratively</w:t>
-            </w:r>
-            <w:proofErr w:type="spellEnd"/>
-            <w:r>
-              <w:rPr>
-                <w:b/>
-                <w:color w:val="000000" w:themeColor="text1"/>
-                <w:sz w:val="24"/>
-                <w:szCs w:val="24"/>
-              </w:rPr>
-              <w:t xml:space="preserve"> Web Project</w:t>
+            <w:r>
+              <w:rPr>
+                <w:b/>
+                <w:color w:val="000000" w:themeColor="text1"/>
+                <w:sz w:val="24"/>
+                <w:szCs w:val="24"/>
+              </w:rPr>
+              <w:t>iteratively Web Project</w:t>
             </w:r>
           </w:p>
         </w:tc>
@@ -772,7 +697,6 @@
                 <w:szCs w:val="36"/>
               </w:rPr>
             </w:pPr>
-            <w:proofErr w:type="spellStart"/>
             <w:r>
               <w:rPr>
                 <w:b/>
@@ -780,17 +704,7 @@
                 <w:sz w:val="36"/>
                 <w:szCs w:val="36"/>
               </w:rPr>
-              <w:t>Westerdals</w:t>
-            </w:r>
-            <w:proofErr w:type="spellEnd"/>
-            <w:r>
-              <w:rPr>
-                <w:b/>
-                <w:color w:val="000000" w:themeColor="text1"/>
-                <w:sz w:val="36"/>
-                <w:szCs w:val="36"/>
-              </w:rPr>
-              <w:t xml:space="preserve"> ACT</w:t>
+              <w:t>Westerdals ACT</w:t>
             </w:r>
           </w:p>
         </w:tc>
@@ -817,6 +731,15 @@
               </w:rPr>
               <w:t xml:space="preserve">Antall sider: </w:t>
             </w:r>
+            <w:r>
+              <w:rPr>
+                <w:b/>
+                <w:color w:val="000000" w:themeColor="text1"/>
+                <w:sz w:val="24"/>
+                <w:szCs w:val="24"/>
+              </w:rPr>
+              <w:t>10</w:t>
+            </w:r>
           </w:p>
           <w:p>
             <w:pPr>
@@ -835,6 +758,15 @@
                 <w:szCs w:val="24"/>
               </w:rPr>
               <w:t xml:space="preserve">Antall ord: </w:t>
+            </w:r>
+            <w:r>
+              <w:rPr>
+                <w:b/>
+                <w:color w:val="000000" w:themeColor="text1"/>
+                <w:sz w:val="24"/>
+                <w:szCs w:val="24"/>
+              </w:rPr>
+              <w:t>1373</w:t>
             </w:r>
           </w:p>
         </w:tc>
@@ -888,25 +820,7 @@
                 <w:sz w:val="24"/>
                 <w:szCs w:val="24"/>
               </w:rPr>
-              <w:t xml:space="preserve">Det skal lages en løsning (prototype) for å booke </w:t>
-            </w:r>
-            <w:proofErr w:type="spellStart"/>
-            <w:r>
-              <w:rPr>
-                <w:color w:val="000000" w:themeColor="text1"/>
-                <w:sz w:val="24"/>
-                <w:szCs w:val="24"/>
-              </w:rPr>
-              <w:t>grupperom</w:t>
-            </w:r>
-            <w:proofErr w:type="spellEnd"/>
-            <w:r>
-              <w:rPr>
-                <w:color w:val="000000" w:themeColor="text1"/>
-                <w:sz w:val="24"/>
-                <w:szCs w:val="24"/>
-              </w:rPr>
-              <w:t xml:space="preserve"> i CK32. Rommene kan </w:t>
+              <w:t xml:space="preserve">Det skal lages en løsning (prototype) for å booke grupperom i CK32. Rommene kan </w:t>
             </w:r>
           </w:p>
           <w:p>
@@ -934,58 +848,30 @@
                 <w:szCs w:val="24"/>
               </w:rPr>
             </w:pPr>
-            <w:proofErr w:type="spellStart"/>
-            <w:r>
-              <w:rPr>
-                <w:color w:val="000000" w:themeColor="text1"/>
-                <w:sz w:val="24"/>
-                <w:szCs w:val="24"/>
-              </w:rPr>
-              <w:t>prosjektor</w:t>
-            </w:r>
-            <w:proofErr w:type="spellEnd"/>
-            <w:r>
-              <w:rPr>
-                <w:color w:val="000000" w:themeColor="text1"/>
-                <w:sz w:val="24"/>
-                <w:szCs w:val="24"/>
-              </w:rPr>
-              <w:t xml:space="preserve">. Løsningen (prototypen) skal kun ha enkel databasefunksjonalitet som </w:t>
-            </w:r>
-          </w:p>
-          <w:p>
-            <w:pPr>
-              <w:rPr>
-                <w:color w:val="000000" w:themeColor="text1"/>
-                <w:sz w:val="24"/>
-                <w:szCs w:val="24"/>
-              </w:rPr>
-            </w:pPr>
-            <w:r>
-              <w:rPr>
-                <w:color w:val="000000" w:themeColor="text1"/>
-                <w:sz w:val="24"/>
-                <w:szCs w:val="24"/>
-              </w:rPr>
-              <w:t xml:space="preserve">realiseres. Det er tillatt med maksimalt fire </w:t>
-            </w:r>
-            <w:proofErr w:type="spellStart"/>
-            <w:r>
-              <w:rPr>
-                <w:color w:val="000000" w:themeColor="text1"/>
-                <w:sz w:val="24"/>
-                <w:szCs w:val="24"/>
-              </w:rPr>
-              <w:t>PHP-funksjoner</w:t>
-            </w:r>
-            <w:proofErr w:type="spellEnd"/>
-            <w:r>
-              <w:rPr>
-                <w:color w:val="000000" w:themeColor="text1"/>
-                <w:sz w:val="24"/>
-                <w:szCs w:val="24"/>
-              </w:rPr>
-              <w:t xml:space="preserve"> som jobber mot </w:t>
+            <w:r>
+              <w:rPr>
+                <w:color w:val="000000" w:themeColor="text1"/>
+                <w:sz w:val="24"/>
+                <w:szCs w:val="24"/>
+              </w:rPr>
+              <w:t xml:space="preserve">prosjektor. Løsningen (prototypen) skal kun ha enkel databasefunksjonalitet som </w:t>
+            </w:r>
+          </w:p>
+          <w:p>
+            <w:pPr>
+              <w:rPr>
+                <w:color w:val="000000" w:themeColor="text1"/>
+                <w:sz w:val="24"/>
+                <w:szCs w:val="24"/>
+              </w:rPr>
+            </w:pPr>
+            <w:r>
+              <w:rPr>
+                <w:color w:val="000000" w:themeColor="text1"/>
+                <w:sz w:val="24"/>
+                <w:szCs w:val="24"/>
+              </w:rPr>
+              <w:t xml:space="preserve">realiseres. Det er tillatt med maksimalt fire PHP-funksjoner som jobber mot </w:t>
             </w:r>
           </w:p>
           <w:p>
@@ -1248,7 +1134,6 @@
               </w:rPr>
             </w:pPr>
             <w:hyperlink r:id="rId5" w:history="1">
-              <w:proofErr w:type="spellStart"/>
               <w:r>
                 <w:rPr>
                   <w:rStyle w:val="Hyperkobling"/>
@@ -1260,65 +1145,8 @@
                   <w:u w:val="none"/>
                   <w:shd w:val="clear" w:color="auto" w:fill="FFFFFF"/>
                 </w:rPr>
-                <w:t>Eino</w:t>
+                <w:t>Eino Andre Kværne Nøsterud</w:t>
               </w:r>
-              <w:proofErr w:type="spellEnd"/>
-              <w:r>
-                <w:rPr>
-                  <w:rStyle w:val="Hyperkobling"/>
-                  <w:rFonts w:ascii="Helvetica" w:hAnsi="Helvetica"/>
-                  <w:bCs/>
-                  <w:color w:val="000000" w:themeColor="text1"/>
-                  <w:sz w:val="19"/>
-                  <w:szCs w:val="19"/>
-                  <w:u w:val="none"/>
-                  <w:shd w:val="clear" w:color="auto" w:fill="FFFFFF"/>
-                </w:rPr>
-                <w:t xml:space="preserve"> Andre </w:t>
-              </w:r>
-              <w:proofErr w:type="spellStart"/>
-              <w:r>
-                <w:rPr>
-                  <w:rStyle w:val="Hyperkobling"/>
-                  <w:rFonts w:ascii="Helvetica" w:hAnsi="Helvetica"/>
-                  <w:bCs/>
-                  <w:color w:val="000000" w:themeColor="text1"/>
-                  <w:sz w:val="19"/>
-                  <w:szCs w:val="19"/>
-                  <w:u w:val="none"/>
-                  <w:shd w:val="clear" w:color="auto" w:fill="FFFFFF"/>
-                </w:rPr>
-                <w:t>Kværne</w:t>
-              </w:r>
-              <w:proofErr w:type="spellEnd"/>
-              <w:r>
-                <w:rPr>
-                  <w:rStyle w:val="Hyperkobling"/>
-                  <w:rFonts w:ascii="Helvetica" w:hAnsi="Helvetica"/>
-                  <w:bCs/>
-                  <w:color w:val="000000" w:themeColor="text1"/>
-                  <w:sz w:val="19"/>
-                  <w:szCs w:val="19"/>
-                  <w:u w:val="none"/>
-                  <w:shd w:val="clear" w:color="auto" w:fill="FFFFFF"/>
-                </w:rPr>
-                <w:t xml:space="preserve"> </w:t>
-              </w:r>
-              <w:proofErr w:type="spellStart"/>
-              <w:r>
-                <w:rPr>
-                  <w:rStyle w:val="Hyperkobling"/>
-                  <w:rFonts w:ascii="Helvetica" w:hAnsi="Helvetica"/>
-                  <w:bCs/>
-                  <w:color w:val="000000" w:themeColor="text1"/>
-                  <w:sz w:val="19"/>
-                  <w:szCs w:val="19"/>
-                  <w:u w:val="none"/>
-                  <w:shd w:val="clear" w:color="auto" w:fill="FFFFFF"/>
-                </w:rPr>
-                <w:t>Nøsterud</w:t>
-              </w:r>
-              <w:proofErr w:type="spellEnd"/>
             </w:hyperlink>
           </w:p>
         </w:tc>
@@ -1464,23 +1292,8 @@
                   <w:u w:val="none"/>
                   <w:shd w:val="clear" w:color="auto" w:fill="FFFFFF"/>
                 </w:rPr>
-                <w:t xml:space="preserve"> </w:t>
+                <w:t xml:space="preserve"> Skukkestad</w:t>
               </w:r>
-              <w:proofErr w:type="spellStart"/>
-              <w:r>
-                <w:rPr>
-                  <w:rStyle w:val="Hyperkobling"/>
-                  <w:rFonts w:ascii="Helvetica" w:hAnsi="Helvetica"/>
-                  <w:bCs/>
-                  <w:color w:val="000000" w:themeColor="text1"/>
-                  <w:sz w:val="19"/>
-                  <w:szCs w:val="19"/>
-                  <w:u w:val="none"/>
-                  <w:shd w:val="clear" w:color="auto" w:fill="FFFFFF"/>
-                </w:rPr>
-                <w:t>Skukkestad</w:t>
-              </w:r>
-              <w:proofErr w:type="spellEnd"/>
             </w:hyperlink>
           </w:p>
         </w:tc>
@@ -1712,23 +1525,7 @@
           <w:sz w:val="24"/>
           <w:szCs w:val="24"/>
         </w:rPr>
-        <w:t xml:space="preserve">Dette prosjektet er en besvarelse på en case oppgave gitt som eksamen i iterativt webutvikling, ved </w:t>
-      </w:r>
-      <w:proofErr w:type="spellStart"/>
-      <w:r>
-        <w:rPr>
-          <w:sz w:val="24"/>
-          <w:szCs w:val="24"/>
-        </w:rPr>
-        <w:t>Westerdals</w:t>
-      </w:r>
-      <w:proofErr w:type="spellEnd"/>
-      <w:r>
-        <w:rPr>
-          <w:sz w:val="24"/>
-          <w:szCs w:val="24"/>
-        </w:rPr>
-        <w:t xml:space="preserve"> ACT.</w:t>
+        <w:t>Dette prosjektet er en besvarelse på en case oppgave gitt som eksamen i iterativt webutvikling, ved Westerdals ACT.</w:t>
       </w:r>
     </w:p>
     <w:p>
@@ -1786,7 +1583,6 @@
           <w:szCs w:val="24"/>
         </w:rPr>
       </w:pPr>
-      <w:proofErr w:type="spellStart"/>
       <w:r>
         <w:rPr>
           <w:b/>
@@ -1794,69 +1590,8 @@
           <w:sz w:val="24"/>
           <w:szCs w:val="24"/>
         </w:rPr>
-        <w:t>Westerdals</w:t>
-      </w:r>
-      <w:proofErr w:type="spellEnd"/>
-      <w:r>
-        <w:rPr>
-          <w:b/>
-          <w:color w:val="4F81BD" w:themeColor="accent1"/>
-          <w:sz w:val="24"/>
-          <w:szCs w:val="24"/>
-        </w:rPr>
-        <w:t xml:space="preserve"> – Oslo </w:t>
-      </w:r>
-      <w:proofErr w:type="spellStart"/>
-      <w:r>
-        <w:rPr>
-          <w:b/>
-          <w:color w:val="4F81BD" w:themeColor="accent1"/>
-          <w:sz w:val="24"/>
-          <w:szCs w:val="24"/>
-        </w:rPr>
-        <w:t>School</w:t>
-      </w:r>
-      <w:proofErr w:type="spellEnd"/>
-      <w:r>
-        <w:rPr>
-          <w:b/>
-          <w:color w:val="4F81BD" w:themeColor="accent1"/>
-          <w:sz w:val="24"/>
-          <w:szCs w:val="24"/>
-        </w:rPr>
-        <w:t xml:space="preserve"> </w:t>
-      </w:r>
-      <w:proofErr w:type="spellStart"/>
-      <w:r>
-        <w:rPr>
-          <w:b/>
-          <w:color w:val="4F81BD" w:themeColor="accent1"/>
-          <w:sz w:val="24"/>
-          <w:szCs w:val="24"/>
-        </w:rPr>
-        <w:t>of</w:t>
-      </w:r>
-      <w:proofErr w:type="spellEnd"/>
-      <w:r>
-        <w:rPr>
-          <w:b/>
-          <w:color w:val="4F81BD" w:themeColor="accent1"/>
-          <w:sz w:val="24"/>
-          <w:szCs w:val="24"/>
-        </w:rPr>
-        <w:t xml:space="preserve"> Arts, Communication and </w:t>
-      </w:r>
-      <w:proofErr w:type="spellStart"/>
-      <w:r>
-        <w:rPr>
-          <w:b/>
-          <w:color w:val="4F81BD" w:themeColor="accent1"/>
-          <w:sz w:val="24"/>
-          <w:szCs w:val="24"/>
-        </w:rPr>
-        <w:t>Technology</w:t>
-      </w:r>
-      <w:proofErr w:type="spellEnd"/>
+        <w:t>Westerdals – Oslo School of Arts, Communication and Technology</w:t>
+      </w:r>
       <w:r>
         <w:rPr>
           <w:sz w:val="24"/>
@@ -1912,7 +1647,6 @@
           <w:szCs w:val="24"/>
         </w:rPr>
       </w:pPr>
-      <w:proofErr w:type="gramStart"/>
       <w:r>
         <w:rPr>
           <w:sz w:val="24"/>
@@ -1927,7 +1661,6 @@
         </w:rPr>
         <w:t>ommunikasjon og kunst.</w:t>
       </w:r>
-      <w:proofErr w:type="gramEnd"/>
       <w:r>
         <w:rPr>
           <w:sz w:val="24"/>
@@ -1974,23 +1707,7 @@
           <w:sz w:val="24"/>
           <w:szCs w:val="24"/>
         </w:rPr>
-        <w:t xml:space="preserve">Det skal lages en løsning (prototype) for å booke </w:t>
-      </w:r>
-      <w:proofErr w:type="spellStart"/>
-      <w:r>
-        <w:rPr>
-          <w:sz w:val="24"/>
-          <w:szCs w:val="24"/>
-        </w:rPr>
-        <w:t>grupperom</w:t>
-      </w:r>
-      <w:proofErr w:type="spellEnd"/>
-      <w:r>
-        <w:rPr>
-          <w:sz w:val="24"/>
-          <w:szCs w:val="24"/>
-        </w:rPr>
-        <w:t xml:space="preserve"> i CK32. Rommene kan </w:t>
+        <w:t xml:space="preserve">Det skal lages en løsning (prototype) for å booke grupperom i CK32. Rommene kan </w:t>
       </w:r>
     </w:p>
     <w:p>
@@ -2045,23 +1762,7 @@
           <w:sz w:val="24"/>
           <w:szCs w:val="24"/>
         </w:rPr>
-        <w:t xml:space="preserve">realiseres. Det er tillatt med maksimalt fire </w:t>
-      </w:r>
-      <w:proofErr w:type="spellStart"/>
-      <w:r>
-        <w:rPr>
-          <w:sz w:val="24"/>
-          <w:szCs w:val="24"/>
-        </w:rPr>
-        <w:t>PHP-funksjoner</w:t>
-      </w:r>
-      <w:proofErr w:type="spellEnd"/>
-      <w:r>
-        <w:rPr>
-          <w:sz w:val="24"/>
-          <w:szCs w:val="24"/>
-        </w:rPr>
-        <w:t xml:space="preserve"> som jobber mot </w:t>
+        <w:t xml:space="preserve">realiseres. Det er tillatt med maksimalt fire PHP-funksjoner som jobber mot </w:t>
       </w:r>
     </w:p>
     <w:p>
@@ -2328,39 +2029,7 @@
           <w:sz w:val="24"/>
           <w:szCs w:val="24"/>
         </w:rPr>
-        <w:t xml:space="preserve">Målet er en web basert løsning hvor man kan booke </w:t>
-      </w:r>
-      <w:proofErr w:type="spellStart"/>
-      <w:r>
-        <w:rPr>
-          <w:sz w:val="24"/>
-          <w:szCs w:val="24"/>
-        </w:rPr>
-        <w:t>grupperom</w:t>
-      </w:r>
-      <w:proofErr w:type="spellEnd"/>
-      <w:r>
-        <w:rPr>
-          <w:sz w:val="24"/>
-          <w:szCs w:val="24"/>
-        </w:rPr>
-        <w:t xml:space="preserve"> i </w:t>
-      </w:r>
-      <w:proofErr w:type="spellStart"/>
-      <w:r>
-        <w:rPr>
-          <w:sz w:val="24"/>
-          <w:szCs w:val="24"/>
-        </w:rPr>
-        <w:t>Westerdals</w:t>
-      </w:r>
-      <w:proofErr w:type="spellEnd"/>
-      <w:r>
-        <w:rPr>
-          <w:sz w:val="24"/>
-          <w:szCs w:val="24"/>
-        </w:rPr>
-        <w:t xml:space="preserve"> nye lokaler i Christian Krohgs gate</w:t>
+        <w:t>Målet er en web basert løsning hvor man kan booke grupperom i Westerdals nye lokaler i Christian Krohgs gate</w:t>
       </w:r>
       <w:r>
         <w:rPr>
@@ -2510,23 +2179,7 @@
           <w:sz w:val="24"/>
           <w:szCs w:val="24"/>
         </w:rPr>
-        <w:t xml:space="preserve">Løsningen er tiltent å være en oversiktelig og interaktiv oversikt med fokus på gruppe prosjekt hvor studenter på </w:t>
-      </w:r>
-      <w:proofErr w:type="spellStart"/>
-      <w:r>
-        <w:rPr>
-          <w:sz w:val="24"/>
-          <w:szCs w:val="24"/>
-        </w:rPr>
-        <w:t>Westerdals</w:t>
-      </w:r>
-      <w:proofErr w:type="spellEnd"/>
-      <w:r>
-        <w:rPr>
-          <w:sz w:val="24"/>
-          <w:szCs w:val="24"/>
-        </w:rPr>
-        <w:t xml:space="preserve"> ACT </w:t>
+        <w:t xml:space="preserve">Løsningen er tiltent å være en oversiktelig og interaktiv oversikt med fokus på gruppe prosjekt hvor studenter på Westerdals ACT </w:t>
       </w:r>
       <w:r>
         <w:rPr>
@@ -2964,15 +2617,7 @@
         <w:spacing w:after="0" w:line="240" w:lineRule="auto"/>
       </w:pPr>
       <w:r>
-        <w:t xml:space="preserve">Det skal også være mulig for å avbestille/kansellere en reservasjon. Dette systemet er ønskelig at automatiseres i iterasjon 2, der avbestillings </w:t>
-      </w:r>
-      <w:proofErr w:type="gramStart"/>
-      <w:r>
-        <w:t>mekanismen</w:t>
-      </w:r>
-      <w:proofErr w:type="gramEnd"/>
-      <w:r>
-        <w:t xml:space="preserve"> vil få følgende funksjon:</w:t>
+        <w:t>Det skal også være mulig for å avbestille/kansellere en reservasjon. Dette systemet er ønskelig at automatiseres i iterasjon 2, der avbestillings mekanismen vil få følgende funksjon:</w:t>
       </w:r>
     </w:p>
     <w:p>
@@ -3459,23 +3104,13 @@
                 <w:szCs w:val="24"/>
               </w:rPr>
             </w:pPr>
-            <w:proofErr w:type="spellStart"/>
-            <w:r>
-              <w:rPr>
-                <w:color w:val="000000" w:themeColor="text1"/>
-                <w:sz w:val="24"/>
-                <w:szCs w:val="24"/>
-              </w:rPr>
-              <w:t>Eino</w:t>
-            </w:r>
-            <w:proofErr w:type="spellEnd"/>
-            <w:r>
-              <w:rPr>
-                <w:color w:val="000000" w:themeColor="text1"/>
-                <w:sz w:val="24"/>
-                <w:szCs w:val="24"/>
-              </w:rPr>
-              <w:t xml:space="preserve"> Andre</w:t>
+            <w:r>
+              <w:rPr>
+                <w:color w:val="000000" w:themeColor="text1"/>
+                <w:sz w:val="24"/>
+                <w:szCs w:val="24"/>
+              </w:rPr>
+              <w:t>Eino Andre</w:t>
             </w:r>
           </w:p>
         </w:tc>
@@ -3979,19 +3614,8 @@
           <w:szCs w:val="36"/>
         </w:rPr>
         <w:lastRenderedPageBreak/>
-        <w:t xml:space="preserve">Avgrensinger / </w:t>
-      </w:r>
-      <w:proofErr w:type="spellStart"/>
-      <w:r>
-        <w:rPr>
-          <w:b/>
-          <w:color w:val="4F81BD" w:themeColor="accent1"/>
-          <w:sz w:val="36"/>
-          <w:szCs w:val="36"/>
-        </w:rPr>
-        <w:t>Scope</w:t>
-      </w:r>
-      <w:proofErr w:type="spellEnd"/>
+        <w:t>Avgrensinger / Scope</w:t>
+      </w:r>
     </w:p>
     <w:p>
       <w:pPr>
@@ -4095,25 +3719,7 @@
                 <w:sz w:val="24"/>
                 <w:szCs w:val="24"/>
               </w:rPr>
-              <w:t xml:space="preserve">Løsningen skal inneholde en oversiktlig og interaktiv web basert applikasjon som studenter ved </w:t>
-            </w:r>
-            <w:proofErr w:type="spellStart"/>
-            <w:r>
-              <w:rPr>
-                <w:color w:val="000000" w:themeColor="text1"/>
-                <w:sz w:val="24"/>
-                <w:szCs w:val="24"/>
-              </w:rPr>
-              <w:t>Westerdals</w:t>
-            </w:r>
-            <w:proofErr w:type="spellEnd"/>
-            <w:r>
-              <w:rPr>
-                <w:color w:val="000000" w:themeColor="text1"/>
-                <w:sz w:val="24"/>
-                <w:szCs w:val="24"/>
-              </w:rPr>
-              <w:t xml:space="preserve"> ACT kan booke gruppe rom.</w:t>
+              <w:t>Løsningen skal inneholde en oversiktlig og interaktiv web basert applikasjon som studenter ved Westerdals ACT kan booke gruppe rom.</w:t>
             </w:r>
           </w:p>
         </w:tc>
@@ -4223,7 +3829,6 @@
                 <w:szCs w:val="24"/>
               </w:rPr>
             </w:pPr>
-            <w:proofErr w:type="gramStart"/>
             <w:r>
               <w:rPr>
                 <w:color w:val="000000" w:themeColor="text1"/>
@@ -4232,7 +3837,6 @@
               </w:rPr>
               <w:t>0.1</w:t>
             </w:r>
-            <w:proofErr w:type="gramEnd"/>
           </w:p>
         </w:tc>
       </w:tr>
@@ -4343,23 +3947,13 @@
               </w:rPr>
               <w:t xml:space="preserve">Kjernefunksjonene skal være på plass og all kritisk funksjonalitet skal være i orden. Tilhørende dokumenter og </w:t>
             </w:r>
-            <w:proofErr w:type="spellStart"/>
-            <w:r>
-              <w:rPr>
-                <w:color w:val="000000" w:themeColor="text1"/>
-                <w:sz w:val="24"/>
-                <w:szCs w:val="24"/>
-              </w:rPr>
-              <w:t>placeholders</w:t>
-            </w:r>
-            <w:proofErr w:type="spellEnd"/>
-            <w:r>
-              <w:rPr>
-                <w:color w:val="000000" w:themeColor="text1"/>
-                <w:sz w:val="24"/>
-                <w:szCs w:val="24"/>
-              </w:rPr>
-              <w:t xml:space="preserve"> for design skal være ferdig.</w:t>
+            <w:r>
+              <w:rPr>
+                <w:color w:val="000000" w:themeColor="text1"/>
+                <w:sz w:val="24"/>
+                <w:szCs w:val="24"/>
+              </w:rPr>
+              <w:t>placeholders for design skal være ferdig.</w:t>
             </w:r>
           </w:p>
         </w:tc>
@@ -5172,14 +4766,9 @@
       <w:pPr>
         <w:pStyle w:val="Overskrift1"/>
       </w:pPr>
-      <w:proofErr w:type="spellStart"/>
       <w:r>
         <w:lastRenderedPageBreak/>
-        <w:t>Use</w:t>
-      </w:r>
-      <w:proofErr w:type="spellEnd"/>
-      <w:r>
-        <w:t xml:space="preserve"> case</w:t>
+        <w:t>Use case</w:t>
       </w:r>
     </w:p>
     <w:p/>
@@ -5354,21 +4943,12 @@
                 <w:szCs w:val="28"/>
               </w:rPr>
             </w:pPr>
-            <w:proofErr w:type="spellStart"/>
             <w:r>
               <w:rPr>
                 <w:sz w:val="28"/>
                 <w:szCs w:val="28"/>
               </w:rPr>
-              <w:t>Use</w:t>
-            </w:r>
-            <w:proofErr w:type="spellEnd"/>
-            <w:r>
-              <w:rPr>
-                <w:sz w:val="28"/>
-                <w:szCs w:val="28"/>
-              </w:rPr>
-              <w:t xml:space="preserve"> case:</w:t>
+              <w:t>Use case:</w:t>
             </w:r>
           </w:p>
         </w:tc>
@@ -5434,23 +5014,7 @@
                 <w:sz w:val="28"/>
                 <w:szCs w:val="28"/>
               </w:rPr>
-              <w:t xml:space="preserve">Bruker skolens normale </w:t>
-            </w:r>
-            <w:proofErr w:type="spellStart"/>
-            <w:r>
-              <w:rPr>
-                <w:sz w:val="28"/>
-                <w:szCs w:val="28"/>
-              </w:rPr>
-              <w:t>kredentialer</w:t>
-            </w:r>
-            <w:proofErr w:type="spellEnd"/>
-            <w:r>
-              <w:rPr>
-                <w:sz w:val="28"/>
-                <w:szCs w:val="28"/>
-              </w:rPr>
-              <w:t xml:space="preserve"> for å logge inn og bruke systemet.</w:t>
+              <w:t>Bruker skolens normale kredentialer for å logge inn og bruke systemet.</w:t>
             </w:r>
           </w:p>
         </w:tc>
@@ -5540,71 +5104,7 @@
                 <w:sz w:val="28"/>
                 <w:szCs w:val="28"/>
               </w:rPr>
-              <w:t xml:space="preserve">Logger inn som normalt. Om </w:t>
-            </w:r>
-            <w:proofErr w:type="spellStart"/>
-            <w:r>
-              <w:rPr>
-                <w:sz w:val="28"/>
-                <w:szCs w:val="28"/>
-              </w:rPr>
-              <w:t>requesten</w:t>
-            </w:r>
-            <w:proofErr w:type="spellEnd"/>
-            <w:r>
-              <w:rPr>
-                <w:sz w:val="28"/>
-                <w:szCs w:val="28"/>
-              </w:rPr>
-              <w:t xml:space="preserve"> timer ut, eller en </w:t>
-            </w:r>
-            <w:proofErr w:type="spellStart"/>
-            <w:r>
-              <w:rPr>
-                <w:sz w:val="28"/>
-                <w:szCs w:val="28"/>
-              </w:rPr>
-              <w:t>databse</w:t>
-            </w:r>
-            <w:proofErr w:type="spellEnd"/>
-            <w:r>
-              <w:rPr>
-                <w:sz w:val="28"/>
-                <w:szCs w:val="28"/>
-              </w:rPr>
-              <w:t xml:space="preserve"> feil </w:t>
-            </w:r>
-            <w:proofErr w:type="gramStart"/>
-            <w:r>
-              <w:rPr>
-                <w:sz w:val="28"/>
-                <w:szCs w:val="28"/>
-              </w:rPr>
-              <w:t>oppstår</w:t>
-            </w:r>
-            <w:proofErr w:type="gramEnd"/>
-            <w:r>
-              <w:rPr>
-                <w:sz w:val="28"/>
-                <w:szCs w:val="28"/>
-              </w:rPr>
-              <w:t xml:space="preserve"> </w:t>
-            </w:r>
-            <w:proofErr w:type="gramStart"/>
-            <w:r>
-              <w:rPr>
-                <w:sz w:val="28"/>
-                <w:szCs w:val="28"/>
-              </w:rPr>
-              <w:t>må</w:t>
-            </w:r>
-            <w:proofErr w:type="gramEnd"/>
-            <w:r>
-              <w:rPr>
-                <w:sz w:val="28"/>
-                <w:szCs w:val="28"/>
-              </w:rPr>
-              <w:t xml:space="preserve"> nettverksansvarlige kontaktes.</w:t>
+              <w:t>Logger inn som normalt. Om requesten timer ut, eller en databse feil oppstår må nettverksansvarlige kontaktes.</w:t>
             </w:r>
           </w:p>
         </w:tc>
@@ -5638,51 +5138,33 @@
                 <w:szCs w:val="28"/>
               </w:rPr>
             </w:pPr>
-            <w:proofErr w:type="spellStart"/>
             <w:r>
               <w:rPr>
                 <w:sz w:val="28"/>
                 <w:szCs w:val="28"/>
               </w:rPr>
-              <w:t>Use</w:t>
-            </w:r>
-            <w:proofErr w:type="spellEnd"/>
-            <w:r>
+              <w:t>Use case:</w:t>
+            </w:r>
+          </w:p>
+        </w:tc>
+        <w:tc>
+          <w:tcPr>
+            <w:tcW w:w="4378" w:type="dxa"/>
+            <w:shd w:val="clear" w:color="auto" w:fill="F2F2F2" w:themeFill="background1" w:themeFillShade="F2"/>
+          </w:tcPr>
+          <w:p>
+            <w:pPr>
               <w:rPr>
                 <w:sz w:val="28"/>
                 <w:szCs w:val="28"/>
               </w:rPr>
-              <w:t xml:space="preserve"> case:</w:t>
-            </w:r>
-          </w:p>
-        </w:tc>
-        <w:tc>
-          <w:tcPr>
-            <w:tcW w:w="4378" w:type="dxa"/>
-            <w:shd w:val="clear" w:color="auto" w:fill="F2F2F2" w:themeFill="background1" w:themeFillShade="F2"/>
-          </w:tcPr>
-          <w:p>
-            <w:pPr>
+            </w:pPr>
+            <w:r>
               <w:rPr>
                 <w:sz w:val="28"/>
                 <w:szCs w:val="28"/>
               </w:rPr>
-            </w:pPr>
-            <w:proofErr w:type="spellStart"/>
-            <w:r>
-              <w:rPr>
-                <w:sz w:val="28"/>
-                <w:szCs w:val="28"/>
-              </w:rPr>
-              <w:t>Fremstillelse</w:t>
-            </w:r>
-            <w:proofErr w:type="spellEnd"/>
-            <w:r>
-              <w:rPr>
-                <w:sz w:val="28"/>
-                <w:szCs w:val="28"/>
-              </w:rPr>
-              <w:t xml:space="preserve"> av data:</w:t>
+              <w:t>Fremstillelse av data:</w:t>
             </w:r>
           </w:p>
         </w:tc>
@@ -5862,23 +5344,7 @@
                 <w:sz w:val="28"/>
                 <w:szCs w:val="28"/>
               </w:rPr>
-              <w:t xml:space="preserve">Rommet vises som reservert, og etter 15-minutter </w:t>
-            </w:r>
-            <w:proofErr w:type="spellStart"/>
-            <w:r>
-              <w:rPr>
-                <w:sz w:val="28"/>
-                <w:szCs w:val="28"/>
-              </w:rPr>
-              <w:t>reverterer</w:t>
-            </w:r>
-            <w:proofErr w:type="spellEnd"/>
-            <w:r>
-              <w:rPr>
-                <w:sz w:val="28"/>
-                <w:szCs w:val="28"/>
-              </w:rPr>
-              <w:t xml:space="preserve"> det til åpent.</w:t>
+              <w:t>Rommet vises som reservert, og etter 15-minutter reverterer det til åpent.</w:t>
             </w:r>
           </w:p>
         </w:tc>
@@ -5921,31 +5387,7 @@
         <w:spacing w:after="0" w:line="240" w:lineRule="auto"/>
       </w:pPr>
       <w:r>
-        <w:t xml:space="preserve">I henhold til våres visjon var det ønskelig å lage en oversiktelig og interaktiv løsning der bruker kan lett reservere gruppe rom i </w:t>
-      </w:r>
-      <w:proofErr w:type="spellStart"/>
-      <w:r>
-        <w:t>Westerdals</w:t>
-      </w:r>
-      <w:proofErr w:type="spellEnd"/>
-      <w:r>
-        <w:t xml:space="preserve"> </w:t>
-      </w:r>
-      <w:proofErr w:type="spellStart"/>
-      <w:r>
-        <w:t>ACT’s</w:t>
-      </w:r>
-      <w:proofErr w:type="spellEnd"/>
-      <w:r>
-        <w:t xml:space="preserve"> nye lokaler. For å understreke at løsningen er fra </w:t>
-      </w:r>
-      <w:proofErr w:type="spellStart"/>
-      <w:r>
-        <w:t>Westerdals</w:t>
-      </w:r>
-      <w:proofErr w:type="spellEnd"/>
-      <w:r>
-        <w:t xml:space="preserve"> ACT, valgte vi å bruke tilhørende logo.</w:t>
+        <w:t>I henhold til våres visjon var det ønskelig å lage en oversiktelig og interaktiv løsning der bruker kan lett reservere gruppe rom i Westerdals ACT’s nye lokaler. For å understreke at løsningen er fra Westerdals ACT, valgte vi å bruke tilhørende logo.</w:t>
       </w:r>
     </w:p>
     <w:p>
@@ -6174,11 +5616,9 @@
                   <w:pPr>
                     <w:jc w:val="center"/>
                   </w:pPr>
-                  <w:proofErr w:type="spellStart"/>
                   <w:r>
                     <w:t>Utstyrs-spesifikasjon</w:t>
                   </w:r>
-                  <w:proofErr w:type="spellEnd"/>
                 </w:p>
                 <w:p>
                   <w:pPr>
@@ -6263,15 +5703,7 @@
                     <w:jc w:val="center"/>
                   </w:pPr>
                   <w:r>
-                    <w:t xml:space="preserve">Legge inn </w:t>
-                  </w:r>
-                  <w:proofErr w:type="spellStart"/>
-                  <w:r>
-                    <w:t>fra-til</w:t>
-                  </w:r>
-                  <w:proofErr w:type="spellEnd"/>
-                  <w:r>
-                    <w:t xml:space="preserve"> tidspunkt</w:t>
+                    <w:t>Legge inn fra-til tidspunkt</w:t>
                   </w:r>
                 </w:p>
               </w:txbxContent>
@@ -6297,13 +5729,8 @@
                   <w:pPr>
                     <w:jc w:val="center"/>
                   </w:pPr>
-                  <w:proofErr w:type="spellStart"/>
                   <w:r>
-                    <w:t>Hoved</w:t>
-                  </w:r>
-                  <w:proofErr w:type="spellEnd"/>
-                  <w:r>
-                    <w:t xml:space="preserve"> UI</w:t>
+                    <w:t>Hoved UI</w:t>
                   </w:r>
                 </w:p>
                 <w:p>
@@ -6628,7 +6055,6 @@
           <w:szCs w:val="24"/>
         </w:rPr>
       </w:pPr>
-      <w:proofErr w:type="spellStart"/>
       <w:r>
         <w:rPr>
           <w:sz w:val="24"/>
@@ -6636,7 +6062,6 @@
         </w:rPr>
         <w:t>Github</w:t>
       </w:r>
-      <w:proofErr w:type="spellEnd"/>
     </w:p>
     <w:p>
       <w:pPr>
@@ -6651,7 +6076,6 @@
           <w:szCs w:val="24"/>
         </w:rPr>
       </w:pPr>
-      <w:proofErr w:type="spellStart"/>
       <w:r>
         <w:rPr>
           <w:sz w:val="24"/>
@@ -6659,7 +6083,6 @@
         </w:rPr>
         <w:t>Wamp</w:t>
       </w:r>
-      <w:proofErr w:type="spellEnd"/>
     </w:p>
     <w:p>
       <w:pPr>
@@ -6695,7 +6118,6 @@
           <w:szCs w:val="24"/>
         </w:rPr>
       </w:pPr>
-      <w:proofErr w:type="spellStart"/>
       <w:r>
         <w:rPr>
           <w:sz w:val="24"/>
@@ -6703,7 +6125,6 @@
         </w:rPr>
         <w:t>Photoshop</w:t>
       </w:r>
-      <w:proofErr w:type="spellEnd"/>
     </w:p>
     <w:p>
       <w:pPr>
@@ -6723,23 +6144,7 @@
           <w:sz w:val="24"/>
           <w:szCs w:val="24"/>
         </w:rPr>
-        <w:t xml:space="preserve">Microsoft </w:t>
-      </w:r>
-      <w:proofErr w:type="spellStart"/>
-      <w:r>
-        <w:rPr>
-          <w:sz w:val="24"/>
-          <w:szCs w:val="24"/>
-        </w:rPr>
-        <w:t>word</w:t>
-      </w:r>
-      <w:proofErr w:type="spellEnd"/>
-      <w:r>
-        <w:rPr>
-          <w:sz w:val="24"/>
-          <w:szCs w:val="24"/>
-        </w:rPr>
-        <w:t>, Excel</w:t>
+        <w:t>Microsoft word, Excel</w:t>
       </w:r>
     </w:p>
     <w:p>
@@ -6755,71 +6160,37 @@
           <w:szCs w:val="24"/>
         </w:rPr>
       </w:pPr>
-      <w:proofErr w:type="spellStart"/>
-      <w:r>
-        <w:rPr>
-          <w:sz w:val="24"/>
-          <w:szCs w:val="24"/>
-        </w:rPr>
-        <w:t>Chrome</w:t>
-      </w:r>
-      <w:proofErr w:type="spellEnd"/>
-      <w:r>
-        <w:rPr>
-          <w:sz w:val="24"/>
-          <w:szCs w:val="24"/>
-        </w:rPr>
-        <w:t>, Safari, IE</w:t>
-      </w:r>
-    </w:p>
-    <w:p>
-      <w:pPr>
-        <w:spacing w:after="0" w:line="240" w:lineRule="auto"/>
-        <w:rPr>
-          <w:sz w:val="24"/>
-          <w:szCs w:val="24"/>
-        </w:rPr>
-      </w:pPr>
-    </w:p>
-    <w:p>
-      <w:pPr>
-        <w:spacing w:after="0" w:line="240" w:lineRule="auto"/>
-        <w:rPr>
-          <w:sz w:val="24"/>
-          <w:szCs w:val="24"/>
-        </w:rPr>
-      </w:pPr>
-      <w:proofErr w:type="spellStart"/>
-      <w:r>
-        <w:rPr>
-          <w:sz w:val="24"/>
-          <w:szCs w:val="24"/>
-        </w:rPr>
-        <w:t>Github</w:t>
-      </w:r>
-      <w:proofErr w:type="spellEnd"/>
-      <w:r>
-        <w:rPr>
-          <w:sz w:val="24"/>
-          <w:szCs w:val="24"/>
-        </w:rPr>
-        <w:t xml:space="preserve"> er tatt i bruk for å sørge for god arbeidsflyt og versjonskontroll. </w:t>
-      </w:r>
-      <w:proofErr w:type="spellStart"/>
-      <w:r>
-        <w:rPr>
-          <w:sz w:val="24"/>
-          <w:szCs w:val="24"/>
-        </w:rPr>
-        <w:t>Wamp</w:t>
-      </w:r>
-      <w:proofErr w:type="spellEnd"/>
-      <w:r>
-        <w:rPr>
-          <w:sz w:val="24"/>
-          <w:szCs w:val="24"/>
-        </w:rPr>
-        <w:t xml:space="preserve"> brukes for å kunne kjøre applikasjonen lokalt slik at man kan teste at alt fungerer slik det er tiltenkt</w:t>
+      <w:r>
+        <w:rPr>
+          <w:sz w:val="24"/>
+          <w:szCs w:val="24"/>
+        </w:rPr>
+        <w:t>Chrome, Safari, IE</w:t>
+      </w:r>
+    </w:p>
+    <w:p>
+      <w:pPr>
+        <w:spacing w:after="0" w:line="240" w:lineRule="auto"/>
+        <w:rPr>
+          <w:sz w:val="24"/>
+          <w:szCs w:val="24"/>
+        </w:rPr>
+      </w:pPr>
+    </w:p>
+    <w:p>
+      <w:pPr>
+        <w:spacing w:after="0" w:line="240" w:lineRule="auto"/>
+        <w:rPr>
+          <w:sz w:val="24"/>
+          <w:szCs w:val="24"/>
+        </w:rPr>
+      </w:pPr>
+      <w:r>
+        <w:rPr>
+          <w:sz w:val="24"/>
+          <w:szCs w:val="24"/>
+        </w:rPr>
+        <w:t>Github er tatt i bruk for å sørge for god arbeidsflyt og versjonskontroll. Wamp brukes for å kunne kjøre applikasjonen lokalt slik at man kan teste at alt fungerer slik det er tiltenkt</w:t>
       </w:r>
       <w:r>
         <w:rPr>
@@ -6842,80 +6213,32 @@
           <w:sz w:val="24"/>
           <w:szCs w:val="24"/>
         </w:rPr>
-        <w:t xml:space="preserve">All koden blir skrevet i sublime </w:t>
-      </w:r>
-      <w:proofErr w:type="spellStart"/>
-      <w:r>
-        <w:rPr>
-          <w:sz w:val="24"/>
-          <w:szCs w:val="24"/>
-        </w:rPr>
-        <w:t>text</w:t>
-      </w:r>
-      <w:proofErr w:type="spellEnd"/>
-      <w:r>
-        <w:rPr>
-          <w:sz w:val="24"/>
-          <w:szCs w:val="24"/>
-        </w:rPr>
-        <w:t xml:space="preserve"> editor, mens </w:t>
-      </w:r>
-      <w:proofErr w:type="spellStart"/>
-      <w:r>
-        <w:rPr>
-          <w:sz w:val="24"/>
-          <w:szCs w:val="24"/>
-        </w:rPr>
-        <w:t>photoshop</w:t>
-      </w:r>
-      <w:proofErr w:type="spellEnd"/>
-      <w:r>
-        <w:rPr>
-          <w:sz w:val="24"/>
-          <w:szCs w:val="24"/>
-        </w:rPr>
-        <w:t xml:space="preserve"> brukes for å lage grafisk material.</w:t>
-      </w:r>
-    </w:p>
-    <w:p>
-      <w:pPr>
-        <w:spacing w:after="0" w:line="240" w:lineRule="auto"/>
-        <w:rPr>
-          <w:sz w:val="24"/>
-          <w:szCs w:val="24"/>
-        </w:rPr>
-      </w:pPr>
-    </w:p>
-    <w:p>
-      <w:pPr>
-        <w:spacing w:after="0" w:line="240" w:lineRule="auto"/>
-        <w:rPr>
-          <w:sz w:val="24"/>
-          <w:szCs w:val="24"/>
-        </w:rPr>
-      </w:pPr>
-      <w:r>
-        <w:rPr>
-          <w:sz w:val="24"/>
-          <w:szCs w:val="24"/>
-        </w:rPr>
-        <w:t xml:space="preserve">All dokumentasjon er skrevet i Microsoft </w:t>
-      </w:r>
-      <w:proofErr w:type="spellStart"/>
-      <w:r>
-        <w:rPr>
-          <w:sz w:val="24"/>
-          <w:szCs w:val="24"/>
-        </w:rPr>
-        <w:t>word</w:t>
-      </w:r>
-      <w:proofErr w:type="spellEnd"/>
-      <w:r>
-        <w:rPr>
-          <w:sz w:val="24"/>
-          <w:szCs w:val="24"/>
-        </w:rPr>
-        <w:t xml:space="preserve"> og Excel, og deretter lagret i et felles PDF dokument + vedlegg.</w:t>
+        <w:t>All koden blir skrevet i sublime text editor, mens photoshop brukes for å lage grafisk material.</w:t>
+      </w:r>
+    </w:p>
+    <w:p>
+      <w:pPr>
+        <w:spacing w:after="0" w:line="240" w:lineRule="auto"/>
+        <w:rPr>
+          <w:sz w:val="24"/>
+          <w:szCs w:val="24"/>
+        </w:rPr>
+      </w:pPr>
+    </w:p>
+    <w:p>
+      <w:pPr>
+        <w:spacing w:after="0" w:line="240" w:lineRule="auto"/>
+        <w:rPr>
+          <w:sz w:val="24"/>
+          <w:szCs w:val="24"/>
+        </w:rPr>
+      </w:pPr>
+      <w:r>
+        <w:rPr>
+          <w:sz w:val="24"/>
+          <w:szCs w:val="24"/>
+        </w:rPr>
+        <w:t>All dokumentasjon er skrevet i Microsoft word og Excel, og deretter lagret i et felles PDF dokument + vedlegg.</w:t>
       </w:r>
     </w:p>
     <w:p>
@@ -7489,6 +6812,7 @@
   <w:style w:type="character" w:default="1" w:styleId="Standardskriftforavsnitt">
     <w:name w:val="Default Paragraph Font"/>
     <w:uiPriority w:val="1"/>
+    <w:semiHidden/>
     <w:unhideWhenUsed/>
   </w:style>
   <w:style w:type="table" w:default="1" w:styleId="Vanligtabell">

</xml_diff>